<commit_message>
avance con captura diagrama de clase
</commit_message>
<xml_diff>
--- a/analisis desafio 2.docx
+++ b/analisis desafio 2.docx
@@ -940,6 +940,63 @@
         </w:rPr>
         <w:t>:</w:t>
       </w:r>
+    </w:p>
+    <w:p>
+      <w:pPr>
+        <w:rPr>
+          <w:rFonts w:ascii="Arial Nova" w:hAnsi="Arial Nova"/>
+          <w:lang w:val="es-MX"/>
+        </w:rPr>
+      </w:pPr>
+      <w:r>
+        <w:rPr>
+          <w:rFonts w:ascii="Arial Nova" w:hAnsi="Arial Nova"/>
+          <w:lang w:val="es-MX"/>
+        </w:rPr>
+        <w:drawing>
+          <wp:inline distT="0" distB="0" distL="0" distR="0" wp14:anchorId="4602DD96" wp14:editId="5D3C489A">
+            <wp:extent cx="5612130" cy="2503805"/>
+            <wp:effectExtent l="0" t="0" r="7620" b="0"/>
+            <wp:docPr id="923540219" name="Imagen 1"/>
+            <wp:cNvGraphicFramePr>
+              <a:graphicFrameLocks xmlns:a="http://schemas.openxmlformats.org/drawingml/2006/main" noChangeAspect="1"/>
+            </wp:cNvGraphicFramePr>
+            <a:graphic xmlns:a="http://schemas.openxmlformats.org/drawingml/2006/main">
+              <a:graphicData uri="http://schemas.openxmlformats.org/drawingml/2006/picture">
+                <pic:pic xmlns:pic="http://schemas.openxmlformats.org/drawingml/2006/picture">
+                  <pic:nvPicPr>
+                    <pic:cNvPr id="923540219" name=""/>
+                    <pic:cNvPicPr/>
+                  </pic:nvPicPr>
+                  <pic:blipFill>
+                    <a:blip r:embed="rId7"/>
+                    <a:stretch>
+                      <a:fillRect/>
+                    </a:stretch>
+                  </pic:blipFill>
+                  <pic:spPr>
+                    <a:xfrm>
+                      <a:off x="0" y="0"/>
+                      <a:ext cx="5612130" cy="2503805"/>
+                    </a:xfrm>
+                    <a:prstGeom prst="rect">
+                      <a:avLst/>
+                    </a:prstGeom>
+                  </pic:spPr>
+                </pic:pic>
+              </a:graphicData>
+            </a:graphic>
+          </wp:inline>
+        </w:drawing>
+      </w:r>
+    </w:p>
+    <w:p>
+      <w:pPr>
+        <w:rPr>
+          <w:rFonts w:ascii="Arial Nova" w:hAnsi="Arial Nova"/>
+          <w:lang w:val="es-MX"/>
+        </w:rPr>
+      </w:pPr>
     </w:p>
     <w:p>
       <w:pPr>

</xml_diff>

<commit_message>
segunda actualizacion del informe escrito
</commit_message>
<xml_diff>
--- a/analisis desafio 2.docx
+++ b/analisis desafio 2.docx
@@ -359,36 +359,66 @@
           <w:rFonts w:ascii="Arial Nova" w:hAnsi="Arial Nova"/>
           <w:lang w:val="es-MX"/>
         </w:rPr>
-        <w:t xml:space="preserve">Teniendo en cuenta lo anterior, en el programa se debe evitar la replicación de datos ya que, en caso contrario, pueden existir fugas de memoria y además complica de gran manera la funcionalidad del programa. Por tanto, se pensó la siguiente base de datos que cumple con las funcionalidades requeridas por el sistema. </w:t>
-      </w:r>
-    </w:p>
-    <w:p>
-      <w:pPr>
-        <w:rPr>
-          <w:rFonts w:ascii="Arial Nova" w:hAnsi="Arial Nova"/>
-          <w:lang w:val="es-MX"/>
-        </w:rPr>
-      </w:pPr>
-      <w:r>
-        <w:rPr>
-          <w:rFonts w:ascii="Arial Nova" w:hAnsi="Arial Nova"/>
-          <w:lang w:val="es-MX"/>
-        </w:rPr>
-        <w:t>La base de datos forma tiene principalmente 3 arrays</w:t>
-      </w:r>
-      <w:r>
-        <w:rPr>
-          <w:rFonts w:ascii="Arial Nova" w:hAnsi="Arial Nova"/>
-          <w:lang w:val="es-MX"/>
-        </w:rPr>
-        <w:t xml:space="preserve"> (de punteros o solo arrays?) </w:t>
-      </w:r>
-      <w:r>
-        <w:rPr>
-          <w:rFonts w:ascii="Arial Nova" w:hAnsi="Arial Nova"/>
-          <w:lang w:val="es-MX"/>
-        </w:rPr>
-        <w:t>. Que su contenido son objetos. La primera las de los alojamientos, la segunda anfitriones, y tercera clientes. Después de eso tenemos una base de datos dentro del cada uno de los objetos alojamientos que será para corresponder a l</w:t>
+        <w:t xml:space="preserve">Teniendo en cuenta lo anterior, </w:t>
+      </w:r>
+      <w:r>
+        <w:rPr>
+          <w:rFonts w:ascii="Arial Nova" w:hAnsi="Arial Nova"/>
+          <w:lang w:val="es-MX"/>
+        </w:rPr>
+        <w:t xml:space="preserve">como conclusión; </w:t>
+      </w:r>
+      <w:r>
+        <w:rPr>
+          <w:rFonts w:ascii="Arial Nova" w:hAnsi="Arial Nova"/>
+          <w:lang w:val="es-MX"/>
+        </w:rPr>
+        <w:t xml:space="preserve">en el programa se debe evitar la replicación de datos ya que, en caso contrario, pueden existir fugas de memoria y además complica de gran manera la funcionalidad del programa. Por tanto, se pensó la siguiente base de datos que cumple con las funcionalidades requeridas por el sistema. </w:t>
+      </w:r>
+    </w:p>
+    <w:p>
+      <w:pPr>
+        <w:rPr>
+          <w:rFonts w:ascii="Arial Nova" w:hAnsi="Arial Nova"/>
+          <w:lang w:val="es-MX"/>
+        </w:rPr>
+      </w:pPr>
+      <w:r>
+        <w:rPr>
+          <w:rFonts w:ascii="Arial Nova" w:hAnsi="Arial Nova"/>
+          <w:lang w:val="es-MX"/>
+        </w:rPr>
+        <w:t xml:space="preserve">La base de datos forma tiene principalmente 3 </w:t>
+      </w:r>
+      <w:proofErr w:type="spellStart"/>
+      <w:r>
+        <w:rPr>
+          <w:rFonts w:ascii="Arial Nova" w:hAnsi="Arial Nova"/>
+          <w:lang w:val="es-MX"/>
+        </w:rPr>
+        <w:t>arrays</w:t>
+      </w:r>
+      <w:proofErr w:type="spellEnd"/>
+      <w:r>
+        <w:rPr>
+          <w:rFonts w:ascii="Arial Nova" w:hAnsi="Arial Nova"/>
+          <w:lang w:val="es-MX"/>
+        </w:rPr>
+        <w:t xml:space="preserve"> </w:t>
+      </w:r>
+      <w:r>
+        <w:rPr>
+          <w:rFonts w:ascii="Arial Nova" w:hAnsi="Arial Nova"/>
+          <w:lang w:val="es-MX"/>
+        </w:rPr>
+        <w:t>y</w:t>
+      </w:r>
+      <w:r>
+        <w:rPr>
+          <w:rFonts w:ascii="Arial Nova" w:hAnsi="Arial Nova"/>
+          <w:lang w:val="es-MX"/>
+        </w:rPr>
+        <w:t xml:space="preserve"> su contenido son objetos. La primera las de los alojamientos, la segunda anfitriones, y tercera clientes. Después de eso tenemos una base de datos dentro del cada uno de los objetos alojamientos que será para corresponder a l</w:t>
       </w:r>
       <w:r>
         <w:rPr>
@@ -676,7 +706,21 @@
           <w:rFonts w:ascii="Arial Nova" w:hAnsi="Arial Nova"/>
           <w:lang w:val="es-MX"/>
         </w:rPr>
-        <w:t xml:space="preserve">. Como pueden ver una opción seria replicar esos objetos en las características de del objeto, pero ya tenemos una base de datos que ya los tiene. La mejor opción sería cambiar esas características </w:t>
+        <w:t xml:space="preserve">. Como pueden ver una opción </w:t>
+      </w:r>
+      <w:r>
+        <w:rPr>
+          <w:rFonts w:ascii="Arial Nova" w:hAnsi="Arial Nova"/>
+          <w:lang w:val="es-MX"/>
+        </w:rPr>
+        <w:t>sería</w:t>
+      </w:r>
+      <w:r>
+        <w:rPr>
+          <w:rFonts w:ascii="Arial Nova" w:hAnsi="Arial Nova"/>
+          <w:lang w:val="es-MX"/>
+        </w:rPr>
+        <w:t xml:space="preserve"> replicar esos objetos en las características de del objeto, pero ya tenemos una base de datos que ya los tiene. La mejor opción sería cambiar esas características </w:t>
       </w:r>
       <w:r>
         <w:rPr>
@@ -917,6 +961,13 @@
           <w:lang w:val="es-MX"/>
         </w:rPr>
         <w:lastRenderedPageBreak/>
+        <w:t xml:space="preserve">Teniendo en cuenta lo anterior. </w:t>
+      </w:r>
+      <w:r>
+        <w:rPr>
+          <w:rFonts w:ascii="Arial Nova" w:hAnsi="Arial Nova"/>
+          <w:lang w:val="es-MX"/>
+        </w:rPr>
         <w:t xml:space="preserve">El diagrama de clases hasta el momento seria de la </w:t>
       </w:r>
       <w:r>
@@ -951,6 +1002,7 @@
       <w:r>
         <w:rPr>
           <w:rFonts w:ascii="Arial Nova" w:hAnsi="Arial Nova"/>
+          <w:noProof/>
           <w:lang w:val="es-MX"/>
         </w:rPr>
         <w:drawing>
@@ -997,6 +1049,250 @@
           <w:lang w:val="es-MX"/>
         </w:rPr>
       </w:pPr>
+    </w:p>
+    <w:p>
+      <w:pPr>
+        <w:rPr>
+          <w:rFonts w:ascii="Arial Nova" w:hAnsi="Arial Nova"/>
+          <w:lang w:val="es-MX"/>
+        </w:rPr>
+      </w:pPr>
+      <w:r>
+        <w:rPr>
+          <w:rFonts w:ascii="Arial Nova" w:hAnsi="Arial Nova"/>
+          <w:lang w:val="es-MX"/>
+        </w:rPr>
+        <w:t>ETAPA DE PROCESO EN EL DESARROLLO DEL PROGRAMA:</w:t>
+      </w:r>
+      <w:r>
+        <w:rPr>
+          <w:rFonts w:ascii="Arial Nova" w:hAnsi="Arial Nova"/>
+          <w:lang w:val="es-MX"/>
+        </w:rPr>
+        <w:t xml:space="preserve"> a medida que se avanzaba en la implementación del programa, nos percatamos que el diagrama de clases planteado inicialmente no era el correcto ya que faltaban métodos y/o cambios de tipos en los atributos. </w:t>
+      </w:r>
+    </w:p>
+    <w:p>
+      <w:pPr>
+        <w:rPr>
+          <w:rFonts w:ascii="Arial Nova" w:hAnsi="Arial Nova"/>
+          <w:lang w:val="es-MX"/>
+        </w:rPr>
+      </w:pPr>
+      <w:r>
+        <w:rPr>
+          <w:rFonts w:ascii="Arial Nova" w:hAnsi="Arial Nova"/>
+          <w:lang w:val="es-MX"/>
+        </w:rPr>
+        <w:t>P</w:t>
+      </w:r>
+      <w:r>
+        <w:rPr>
+          <w:rFonts w:ascii="Arial Nova" w:hAnsi="Arial Nova"/>
+          <w:lang w:val="es-MX"/>
+        </w:rPr>
+        <w:t>or esta razón, el diagrama de flujo quedó de la siguiente manera: (adjunto link porque es muy grande el diagrama)</w:t>
+      </w:r>
+      <w:r>
+        <w:rPr>
+          <w:rFonts w:ascii="Arial Nova" w:hAnsi="Arial Nova"/>
+          <w:lang w:val="es-MX"/>
+        </w:rPr>
+        <w:t xml:space="preserve">: </w:t>
+      </w:r>
+      <w:hyperlink r:id="rId8" w:history="1">
+        <w:r>
+          <w:rPr>
+            <w:rStyle w:val="Hipervnculo"/>
+            <w:rFonts w:ascii="Arial Nova" w:hAnsi="Arial Nova"/>
+            <w:lang w:val="es-MX"/>
+          </w:rPr>
+          <w:t>https://miro.com/welcomeonboard/cW1jQWdIanBWSDlFUVpTRXMvYTl3SStTTVFxYk1tYWl0d0NDbUdtSUxIbnNXRWRjL0Y4c3BEQjlWN0NvRHlSZlFDb28rQit4YjJtbitnLzg0UmltY0pJM3JGUnc5MzA3MFNPWUNiQmNZMmprVTFOYkpZWFREa3lwVVJHclhMTTlhWWluRVAxeXRuUUgwWDl3Mk1qRGVRPT0hdjE=?share_link_id=935666561403</w:t>
+        </w:r>
+      </w:hyperlink>
+      <w:r>
+        <w:rPr>
+          <w:rFonts w:ascii="Arial Nova" w:hAnsi="Arial Nova"/>
+          <w:lang w:val="es-MX"/>
+        </w:rPr>
+        <w:t xml:space="preserve"> </w:t>
+      </w:r>
+    </w:p>
+    <w:p>
+      <w:pPr>
+        <w:rPr>
+          <w:rFonts w:ascii="Arial Nova" w:hAnsi="Arial Nova"/>
+          <w:lang w:val="es-MX"/>
+        </w:rPr>
+      </w:pPr>
+    </w:p>
+    <w:p>
+      <w:pPr>
+        <w:rPr>
+          <w:rFonts w:ascii="Arial Nova" w:hAnsi="Arial Nova"/>
+          <w:lang w:val="es-MX"/>
+        </w:rPr>
+      </w:pPr>
+      <w:r>
+        <w:rPr>
+          <w:rFonts w:ascii="Arial Nova" w:hAnsi="Arial Nova"/>
+          <w:lang w:val="es-MX"/>
+        </w:rPr>
+        <w:t>PROBLEMAS AFRONTADOS DURANTE EL DESARROLLO DEL PROGRAMA:</w:t>
+      </w:r>
+    </w:p>
+    <w:p>
+      <w:pPr>
+        <w:rPr>
+          <w:rFonts w:ascii="Arial Nova" w:hAnsi="Arial Nova"/>
+          <w:lang w:val="es-MX"/>
+        </w:rPr>
+      </w:pPr>
+      <w:r>
+        <w:rPr>
+          <w:rFonts w:ascii="Arial Nova" w:hAnsi="Arial Nova"/>
+          <w:lang w:val="es-MX"/>
+        </w:rPr>
+        <w:t xml:space="preserve">Durante el desarrollo del programa, nos percatamos de la existencia de diversos factores problemas a la hora de cargar las bases de datos, ya que al existir varios alojamientos que pertenecen a un anfitrión en particular, a la hora de reservar la memoria, en muchas ocasiones se creaban </w:t>
+      </w:r>
+      <w:r>
+        <w:rPr>
+          <w:rFonts w:ascii="Arial Nova" w:hAnsi="Arial Nova"/>
+          <w:lang w:val="es-MX"/>
+        </w:rPr>
+        <w:t>“</w:t>
+      </w:r>
+      <w:proofErr w:type="spellStart"/>
+      <w:r>
+        <w:rPr>
+          <w:rFonts w:ascii="Arial Nova" w:hAnsi="Arial Nova"/>
+          <w:lang w:val="es-MX"/>
+        </w:rPr>
+        <w:t>craheos</w:t>
+      </w:r>
+      <w:proofErr w:type="spellEnd"/>
+      <w:r>
+        <w:rPr>
+          <w:rFonts w:ascii="Arial Nova" w:hAnsi="Arial Nova"/>
+          <w:lang w:val="es-MX"/>
+        </w:rPr>
+        <w:t>”</w:t>
+      </w:r>
+      <w:r>
+        <w:rPr>
+          <w:rFonts w:ascii="Arial Nova" w:hAnsi="Arial Nova"/>
+          <w:lang w:val="es-MX"/>
+        </w:rPr>
+        <w:t xml:space="preserve"> de la memoria y esto impedía poder seguir con el desarrollo del programa. Estos </w:t>
+      </w:r>
+      <w:r>
+        <w:rPr>
+          <w:rFonts w:ascii="Arial Nova" w:hAnsi="Arial Nova"/>
+          <w:lang w:val="es-MX"/>
+        </w:rPr>
+        <w:t>“</w:t>
+      </w:r>
+      <w:proofErr w:type="spellStart"/>
+      <w:r>
+        <w:rPr>
+          <w:rFonts w:ascii="Arial Nova" w:hAnsi="Arial Nova"/>
+          <w:lang w:val="es-MX"/>
+        </w:rPr>
+        <w:t>crasheos</w:t>
+      </w:r>
+      <w:proofErr w:type="spellEnd"/>
+      <w:r>
+        <w:rPr>
+          <w:rFonts w:ascii="Arial Nova" w:hAnsi="Arial Nova"/>
+          <w:lang w:val="es-MX"/>
+        </w:rPr>
+        <w:t>”</w:t>
+      </w:r>
+      <w:r>
+        <w:rPr>
+          <w:rFonts w:ascii="Arial Nova" w:hAnsi="Arial Nova"/>
+          <w:lang w:val="es-MX"/>
+        </w:rPr>
+        <w:t xml:space="preserve"> estaban directamente relacionados con la vinculación de los anfitriones por medio de punteros que tuvieran las direcciones de memoria de sus alojamientos (siendo este </w:t>
+      </w:r>
+      <w:r>
+        <w:rPr>
+          <w:rFonts w:ascii="Arial Nova" w:hAnsi="Arial Nova"/>
+          <w:lang w:val="es-MX"/>
+        </w:rPr>
+        <w:lastRenderedPageBreak/>
+        <w:t xml:space="preserve">uno de los factores </w:t>
+      </w:r>
+      <w:r>
+        <w:rPr>
+          <w:rFonts w:ascii="Arial Nova" w:hAnsi="Arial Nova"/>
+          <w:lang w:val="es-MX"/>
+        </w:rPr>
+        <w:t>más</w:t>
+      </w:r>
+      <w:r>
+        <w:rPr>
+          <w:rFonts w:ascii="Arial Nova" w:hAnsi="Arial Nova"/>
+          <w:lang w:val="es-MX"/>
+        </w:rPr>
+        <w:t xml:space="preserve"> importante para el desarrollo del programa)</w:t>
+      </w:r>
+      <w:r>
+        <w:rPr>
+          <w:rFonts w:ascii="Arial Nova" w:hAnsi="Arial Nova"/>
+          <w:lang w:val="es-MX"/>
+        </w:rPr>
+        <w:t xml:space="preserve">. La memoria se fragmentaba </w:t>
+      </w:r>
+      <w:r>
+        <w:rPr>
+          <w:rFonts w:ascii="Arial Nova" w:hAnsi="Arial Nova"/>
+          <w:lang w:val="es-MX"/>
+        </w:rPr>
+        <w:t>constantemente</w:t>
+      </w:r>
+      <w:r>
+        <w:rPr>
+          <w:rFonts w:ascii="Arial Nova" w:hAnsi="Arial Nova"/>
+          <w:lang w:val="es-MX"/>
+        </w:rPr>
+        <w:t xml:space="preserve">. </w:t>
+      </w:r>
+      <w:r>
+        <w:rPr>
+          <w:rFonts w:ascii="Arial Nova" w:hAnsi="Arial Nova"/>
+          <w:lang w:val="es-MX"/>
+        </w:rPr>
+        <w:t xml:space="preserve">Sin </w:t>
+      </w:r>
+      <w:r>
+        <w:rPr>
+          <w:rFonts w:ascii="Arial Nova" w:hAnsi="Arial Nova"/>
+          <w:lang w:val="es-MX"/>
+        </w:rPr>
+        <w:t>embargo</w:t>
+      </w:r>
+      <w:r>
+        <w:rPr>
+          <w:rFonts w:ascii="Arial Nova" w:hAnsi="Arial Nova"/>
+          <w:lang w:val="es-MX"/>
+        </w:rPr>
+        <w:t xml:space="preserve">, nos percatamos que el error estaba en la mala utilización de los constructores (se pasaba al constructor equivocado) o, por otro lado, no se había creado el constructor que se hiciera cargo de este proceso, por </w:t>
+      </w:r>
+      <w:r>
+        <w:rPr>
+          <w:rFonts w:ascii="Arial Nova" w:hAnsi="Arial Nova"/>
+          <w:lang w:val="es-MX"/>
+        </w:rPr>
+        <w:t>tanto,</w:t>
+      </w:r>
+      <w:r>
+        <w:rPr>
+          <w:rFonts w:ascii="Arial Nova" w:hAnsi="Arial Nova"/>
+          <w:lang w:val="es-MX"/>
+        </w:rPr>
+        <w:t xml:space="preserve"> la solución estuvo en la implementación de más sobrecargas y métodos necesarios para cada tarea en particular. </w:t>
+      </w:r>
     </w:p>
     <w:p>
       <w:pPr>
@@ -2062,6 +2358,29 @@
       <w:spacing w:val="5"/>
     </w:rPr>
   </w:style>
+  <w:style w:type="character" w:styleId="Hipervnculo">
+    <w:name w:val="Hyperlink"/>
+    <w:basedOn w:val="Fuentedeprrafopredeter"/>
+    <w:uiPriority w:val="99"/>
+    <w:unhideWhenUsed/>
+    <w:rsid w:val="00B6646E"/>
+    <w:rPr>
+      <w:color w:val="467886" w:themeColor="hyperlink"/>
+      <w:u w:val="single"/>
+    </w:rPr>
+  </w:style>
+  <w:style w:type="character" w:styleId="Mencinsinresolver">
+    <w:name w:val="Unresolved Mention"/>
+    <w:basedOn w:val="Fuentedeprrafopredeter"/>
+    <w:uiPriority w:val="99"/>
+    <w:semiHidden/>
+    <w:unhideWhenUsed/>
+    <w:rsid w:val="00B6646E"/>
+    <w:rPr>
+      <w:color w:val="605E5C"/>
+      <w:shd w:val="clear" w:color="auto" w:fill="E1DFDD"/>
+    </w:rPr>
+  </w:style>
 </w:styles>
 </file>
 

</xml_diff>

<commit_message>
actualizacion del informe de analisis
</commit_message>
<xml_diff>
--- a/analisis desafio 2.docx
+++ b/analisis desafio 2.docx
@@ -2,6 +2,67 @@
 <file path=word/document.xml><?xml version="1.0" encoding="utf-8"?>
 <w:document xmlns:wpc="http://schemas.microsoft.com/office/word/2010/wordprocessingCanvas" xmlns:cx="http://schemas.microsoft.com/office/drawing/2014/chartex" xmlns:cx1="http://schemas.microsoft.com/office/drawing/2015/9/8/chartex" xmlns:cx2="http://schemas.microsoft.com/office/drawing/2015/10/21/chartex" xmlns:cx3="http://schemas.microsoft.com/office/drawing/2016/5/9/chartex" xmlns:cx4="http://schemas.microsoft.com/office/drawing/2016/5/10/chartex" xmlns:cx5="http://schemas.microsoft.com/office/drawing/2016/5/11/chartex" xmlns:cx6="http://schemas.microsoft.com/office/drawing/2016/5/12/chartex" xmlns:cx7="http://schemas.microsoft.com/office/drawing/2016/5/13/chartex" xmlns:cx8="http://schemas.microsoft.com/office/drawing/2016/5/14/chartex" xmlns:mc="http://schemas.openxmlformats.org/markup-compatibility/2006" xmlns:aink="http://schemas.microsoft.com/office/drawing/2016/ink" xmlns:am3d="http://schemas.microsoft.com/office/drawing/2017/model3d" xmlns:o="urn:schemas-microsoft-com:office:office" xmlns:oel="http://schemas.microsoft.com/office/2019/extlst" xmlns:r="http://schemas.openxmlformats.org/officeDocument/2006/relationships" xmlns:m="http://schemas.openxmlformats.org/officeDocument/2006/math" xmlns:v="urn:schemas-microsoft-com:vml" xmlns:wp14="http://schemas.microsoft.com/office/word/2010/wordprocessingDrawing" xmlns:wp="http://schemas.openxmlformats.org/drawingml/2006/wordprocessingDrawing" xmlns:w10="urn:schemas-microsoft-com:office:word" xmlns:w="http://schemas.openxmlformats.org/wordprocessingml/2006/main" xmlns:w14="http://schemas.microsoft.com/office/word/2010/wordml" xmlns:w15="http://schemas.microsoft.com/office/word/2012/wordml" xmlns:w16cex="http://schemas.microsoft.com/office/word/2018/wordml/cex" xmlns:w16cid="http://schemas.microsoft.com/office/word/2016/wordml/cid" xmlns:w16="http://schemas.microsoft.com/office/word/2018/wordml" xmlns:w16du="http://schemas.microsoft.com/office/word/2023/wordml/word16du" xmlns:w16sdtdh="http://schemas.microsoft.com/office/word/2020/wordml/sdtdatahash" xmlns:w16sdtfl="http://schemas.microsoft.com/office/word/2024/wordml/sdtformatlock" xmlns:w16se="http://schemas.microsoft.com/office/word/2015/wordml/symex" xmlns:wpg="http://schemas.microsoft.com/office/word/2010/wordprocessingGroup" xmlns:wpi="http://schemas.microsoft.com/office/word/2010/wordprocessingInk" xmlns:wne="http://schemas.microsoft.com/office/word/2006/wordml" xmlns:wps="http://schemas.microsoft.com/office/word/2010/wordprocessingShape" mc:Ignorable="w14 w15 w16se w16cid w16 w16cex w16sdtdh w16sdtfl w16du wp14">
   <w:body>
+    <w:p>
+      <w:pPr>
+        <w:rPr>
+          <w:rFonts w:ascii="Arial Nova" w:hAnsi="Arial Nova"/>
+        </w:rPr>
+      </w:pPr>
+      <w:r>
+        <w:rPr>
+          <w:rFonts w:ascii="Arial Nova" w:hAnsi="Arial Nova"/>
+        </w:rPr>
+        <w:t xml:space="preserve">Realizado por </w:t>
+      </w:r>
+    </w:p>
+    <w:p>
+      <w:pPr>
+        <w:rPr>
+          <w:rFonts w:ascii="Arial Nova" w:hAnsi="Arial Nova"/>
+        </w:rPr>
+      </w:pPr>
+      <w:proofErr w:type="spellStart"/>
+      <w:r>
+        <w:rPr>
+          <w:rFonts w:ascii="Arial Nova" w:hAnsi="Arial Nova"/>
+        </w:rPr>
+        <w:t>Kewi</w:t>
+      </w:r>
+      <w:proofErr w:type="spellEnd"/>
+      <w:r>
+        <w:rPr>
+          <w:rFonts w:ascii="Arial Nova" w:hAnsi="Arial Nova"/>
+        </w:rPr>
+        <w:t xml:space="preserve"> </w:t>
+      </w:r>
+      <w:proofErr w:type="spellStart"/>
+      <w:r>
+        <w:rPr>
+          <w:rFonts w:ascii="Arial Nova" w:hAnsi="Arial Nova"/>
+        </w:rPr>
+        <w:t>Yilian</w:t>
+      </w:r>
+      <w:proofErr w:type="spellEnd"/>
+      <w:r>
+        <w:rPr>
+          <w:rFonts w:ascii="Arial Nova" w:hAnsi="Arial Nova"/>
+        </w:rPr>
+        <w:t xml:space="preserve"> Moya Cataño </w:t>
+      </w:r>
+    </w:p>
+    <w:p>
+      <w:pPr>
+        <w:rPr>
+          <w:rFonts w:ascii="Arial Nova" w:hAnsi="Arial Nova"/>
+        </w:rPr>
+      </w:pPr>
+      <w:r>
+        <w:rPr>
+          <w:rFonts w:ascii="Arial Nova" w:hAnsi="Arial Nova"/>
+        </w:rPr>
+        <w:t xml:space="preserve">Mardey Solanyi Arias Gaviria </w:t>
+      </w:r>
+    </w:p>
     <w:p>
       <w:pPr>
         <w:rPr>
@@ -1125,6 +1186,1488 @@
           <w:lang w:val="es-MX"/>
         </w:rPr>
       </w:pPr>
+      <w:r>
+        <w:rPr>
+          <w:rFonts w:ascii="Arial Nova" w:hAnsi="Arial Nova"/>
+          <w:lang w:val="es-MX"/>
+        </w:rPr>
+        <w:t>LÓGICA GENERAL DE NUESTRO ALGORITMO:</w:t>
+      </w:r>
+    </w:p>
+    <w:p>
+      <w:pPr>
+        <w:rPr>
+          <w:rFonts w:ascii="Arial Nova" w:hAnsi="Arial Nova"/>
+          <w:lang w:val="es-MX"/>
+        </w:rPr>
+      </w:pPr>
+      <w:r>
+        <w:rPr>
+          <w:rFonts w:ascii="Arial Nova" w:hAnsi="Arial Nova"/>
+          <w:lang w:val="es-MX"/>
+        </w:rPr>
+        <w:t xml:space="preserve">Inicialmente, decidimos crear 4 bases de datos que se iban a encargar de crear nuestros objetos que tenían diversas características importantes a diferenciar, siendo las clases: alojamiento, anfitrión, reservación y usuario, cada uno </w:t>
+      </w:r>
+      <w:r>
+        <w:rPr>
+          <w:rFonts w:ascii="Arial Nova" w:hAnsi="Arial Nova"/>
+          <w:lang w:val="es-MX"/>
+        </w:rPr>
+        <w:t xml:space="preserve">representando una parte fundamental del programa. </w:t>
+      </w:r>
+    </w:p>
+    <w:p>
+      <w:pPr>
+        <w:rPr>
+          <w:rFonts w:ascii="Arial Nova" w:hAnsi="Arial Nova"/>
+          <w:lang w:val="es-MX"/>
+        </w:rPr>
+      </w:pPr>
+      <w:r>
+        <w:rPr>
+          <w:rFonts w:ascii="Arial Nova" w:hAnsi="Arial Nova"/>
+          <w:lang w:val="es-MX"/>
+        </w:rPr>
+        <w:t>La clase “m</w:t>
+      </w:r>
+      <w:r>
+        <w:rPr>
+          <w:rFonts w:ascii="Arial Nova" w:hAnsi="Arial Nova"/>
+          <w:lang w:val="es-MX"/>
+        </w:rPr>
+        <w:t>á</w:t>
+      </w:r>
+      <w:r>
+        <w:rPr>
+          <w:rFonts w:ascii="Arial Nova" w:hAnsi="Arial Nova"/>
+          <w:lang w:val="es-MX"/>
+        </w:rPr>
+        <w:t>s” importante dentro de este desarrollo, es la clase alojamiento, ya que el programa gira alrededor de las consultas y reservas que se le hacen al mismo.  Adicionalmente, nos percatamos que la parte de carga</w:t>
+      </w:r>
+      <w:r>
+        <w:rPr>
+          <w:rFonts w:ascii="Arial Nova" w:hAnsi="Arial Nova"/>
+          <w:lang w:val="es-MX"/>
+        </w:rPr>
+        <w:t xml:space="preserve"> de archivos era necesario crearlo en un archivo aparte, tanto por legibilidad de código, como por </w:t>
+      </w:r>
+      <w:r>
+        <w:rPr>
+          <w:rFonts w:ascii="Arial Nova" w:hAnsi="Arial Nova"/>
+          <w:lang w:val="es-MX"/>
+        </w:rPr>
+        <w:lastRenderedPageBreak/>
+        <w:t>necesidad de enlazar las diferentes clases (que se relacionan entre sí</w:t>
+      </w:r>
+      <w:r>
+        <w:rPr>
+          <w:rFonts w:ascii="Arial Nova" w:hAnsi="Arial Nova"/>
+          <w:lang w:val="es-MX"/>
+        </w:rPr>
+        <w:t xml:space="preserve">), además de que todas las cargas de datos tienen la misma particularidad (todas son leídas de </w:t>
+      </w:r>
+      <w:proofErr w:type="spellStart"/>
+      <w:r>
+        <w:rPr>
+          <w:rFonts w:ascii="Arial Nova" w:hAnsi="Arial Nova"/>
+          <w:lang w:val="es-MX"/>
+        </w:rPr>
+        <w:t>txt</w:t>
+      </w:r>
+      <w:proofErr w:type="spellEnd"/>
+      <w:r>
+        <w:rPr>
+          <w:rFonts w:ascii="Arial Nova" w:hAnsi="Arial Nova"/>
+          <w:lang w:val="es-MX"/>
+        </w:rPr>
+        <w:t xml:space="preserve"> y son pasadas a un arreglo de objetos), por tanto, todas estas características en común, permitía la creación necesaria de esta nueva clase. Por otro lado, asi mismo, la fecha, también fue tomada como una clase particular, ya que sus características son muy diferentes a las de las clases ya estipuladas hasta el momento. </w:t>
+      </w:r>
+      <w:r>
+        <w:rPr>
+          <w:rFonts w:ascii="Arial Nova" w:hAnsi="Arial Nova"/>
+          <w:lang w:val="es-MX"/>
+        </w:rPr>
+        <w:t xml:space="preserve"> </w:t>
+      </w:r>
+    </w:p>
+    <w:p>
+      <w:pPr>
+        <w:rPr>
+          <w:rFonts w:ascii="Arial Nova" w:hAnsi="Arial Nova"/>
+          <w:lang w:val="es-MX"/>
+        </w:rPr>
+      </w:pPr>
+      <w:r>
+        <w:rPr>
+          <w:rFonts w:ascii="Arial Nova" w:hAnsi="Arial Nova"/>
+          <w:lang w:val="es-MX"/>
+        </w:rPr>
+        <w:t xml:space="preserve">Teniendo en cuenta la información proporcionada anteriormente, a continuación, las características de cada clase y sus métodos. </w:t>
+      </w:r>
+    </w:p>
+    <w:p>
+      <w:pPr>
+        <w:rPr>
+          <w:rFonts w:ascii="Arial Nova" w:hAnsi="Arial Nova"/>
+          <w:lang w:val="es-MX"/>
+        </w:rPr>
+      </w:pPr>
+      <w:r>
+        <w:rPr>
+          <w:rFonts w:ascii="Arial Nova" w:hAnsi="Arial Nova"/>
+          <w:lang w:val="es-MX"/>
+        </w:rPr>
+        <w:t>Nota: todos los atributos de las clases son privados por seguridad</w:t>
+      </w:r>
+    </w:p>
+    <w:p>
+      <w:pPr>
+        <w:rPr>
+          <w:rFonts w:ascii="Arial Nova" w:hAnsi="Arial Nova"/>
+          <w:lang w:val="es-MX"/>
+        </w:rPr>
+      </w:pPr>
+      <w:r>
+        <w:rPr>
+          <w:rFonts w:ascii="Arial Nova" w:hAnsi="Arial Nova"/>
+          <w:lang w:val="es-MX"/>
+        </w:rPr>
+        <w:t>Clase alojamientos: sus atributos son:</w:t>
+      </w:r>
+    </w:p>
+    <w:p>
+      <w:pPr>
+        <w:pStyle w:val="Prrafodelista"/>
+        <w:numPr>
+          <w:ilvl w:val="0"/>
+          <w:numId w:val="2"/>
+        </w:numPr>
+        <w:rPr>
+          <w:rFonts w:ascii="Arial Nova" w:hAnsi="Arial Nova"/>
+          <w:lang w:val="es-MX"/>
+        </w:rPr>
+      </w:pPr>
+      <w:r>
+        <w:rPr>
+          <w:rFonts w:ascii="Arial Nova" w:hAnsi="Arial Nova"/>
+          <w:lang w:val="es-MX"/>
+        </w:rPr>
+        <w:t xml:space="preserve">ID alojamiento </w:t>
+      </w:r>
+    </w:p>
+    <w:p>
+      <w:pPr>
+        <w:pStyle w:val="Prrafodelista"/>
+        <w:numPr>
+          <w:ilvl w:val="0"/>
+          <w:numId w:val="2"/>
+        </w:numPr>
+        <w:rPr>
+          <w:rFonts w:ascii="Arial Nova" w:hAnsi="Arial Nova"/>
+          <w:lang w:val="es-MX"/>
+        </w:rPr>
+      </w:pPr>
+      <w:r>
+        <w:rPr>
+          <w:rFonts w:ascii="Arial Nova" w:hAnsi="Arial Nova"/>
+          <w:lang w:val="es-MX"/>
+        </w:rPr>
+        <w:t xml:space="preserve">Nombre </w:t>
+      </w:r>
+    </w:p>
+    <w:p>
+      <w:pPr>
+        <w:pStyle w:val="Prrafodelista"/>
+        <w:numPr>
+          <w:ilvl w:val="0"/>
+          <w:numId w:val="2"/>
+        </w:numPr>
+        <w:rPr>
+          <w:rFonts w:ascii="Arial Nova" w:hAnsi="Arial Nova"/>
+          <w:lang w:val="es-MX"/>
+        </w:rPr>
+      </w:pPr>
+      <w:r>
+        <w:rPr>
+          <w:rFonts w:ascii="Arial Nova" w:hAnsi="Arial Nova"/>
+          <w:lang w:val="es-MX"/>
+        </w:rPr>
+        <w:t xml:space="preserve">Departamento </w:t>
+      </w:r>
+    </w:p>
+    <w:p>
+      <w:pPr>
+        <w:pStyle w:val="Prrafodelista"/>
+        <w:numPr>
+          <w:ilvl w:val="0"/>
+          <w:numId w:val="2"/>
+        </w:numPr>
+        <w:rPr>
+          <w:rFonts w:ascii="Arial Nova" w:hAnsi="Arial Nova"/>
+          <w:lang w:val="es-MX"/>
+        </w:rPr>
+      </w:pPr>
+      <w:r>
+        <w:rPr>
+          <w:rFonts w:ascii="Arial Nova" w:hAnsi="Arial Nova"/>
+          <w:lang w:val="es-MX"/>
+        </w:rPr>
+        <w:t xml:space="preserve">Municipio </w:t>
+      </w:r>
+    </w:p>
+    <w:p>
+      <w:pPr>
+        <w:pStyle w:val="Prrafodelista"/>
+        <w:numPr>
+          <w:ilvl w:val="0"/>
+          <w:numId w:val="2"/>
+        </w:numPr>
+        <w:rPr>
+          <w:rFonts w:ascii="Arial Nova" w:hAnsi="Arial Nova"/>
+          <w:lang w:val="es-MX"/>
+        </w:rPr>
+      </w:pPr>
+      <w:r>
+        <w:rPr>
+          <w:rFonts w:ascii="Arial Nova" w:hAnsi="Arial Nova"/>
+          <w:lang w:val="es-MX"/>
+        </w:rPr>
+        <w:t xml:space="preserve">Tipo de propiedad </w:t>
+      </w:r>
+    </w:p>
+    <w:p>
+      <w:pPr>
+        <w:pStyle w:val="Prrafodelista"/>
+        <w:numPr>
+          <w:ilvl w:val="0"/>
+          <w:numId w:val="2"/>
+        </w:numPr>
+        <w:rPr>
+          <w:rFonts w:ascii="Arial Nova" w:hAnsi="Arial Nova"/>
+          <w:lang w:val="es-MX"/>
+        </w:rPr>
+      </w:pPr>
+      <w:r>
+        <w:rPr>
+          <w:rFonts w:ascii="Arial Nova" w:hAnsi="Arial Nova"/>
+          <w:lang w:val="es-MX"/>
+        </w:rPr>
+        <w:t xml:space="preserve">Dirección </w:t>
+      </w:r>
+    </w:p>
+    <w:p>
+      <w:pPr>
+        <w:pStyle w:val="Prrafodelista"/>
+        <w:numPr>
+          <w:ilvl w:val="0"/>
+          <w:numId w:val="2"/>
+        </w:numPr>
+        <w:rPr>
+          <w:rFonts w:ascii="Arial Nova" w:hAnsi="Arial Nova"/>
+          <w:lang w:val="es-MX"/>
+        </w:rPr>
+      </w:pPr>
+      <w:r>
+        <w:rPr>
+          <w:rFonts w:ascii="Arial Nova" w:hAnsi="Arial Nova"/>
+          <w:lang w:val="es-MX"/>
+        </w:rPr>
+        <w:t xml:space="preserve">Precio por noche </w:t>
+      </w:r>
+    </w:p>
+    <w:p>
+      <w:pPr>
+        <w:pStyle w:val="Prrafodelista"/>
+        <w:numPr>
+          <w:ilvl w:val="0"/>
+          <w:numId w:val="2"/>
+        </w:numPr>
+        <w:rPr>
+          <w:rFonts w:ascii="Arial Nova" w:hAnsi="Arial Nova"/>
+          <w:lang w:val="es-MX"/>
+        </w:rPr>
+      </w:pPr>
+      <w:r>
+        <w:rPr>
+          <w:rFonts w:ascii="Arial Nova" w:hAnsi="Arial Nova"/>
+          <w:lang w:val="es-MX"/>
+        </w:rPr>
+        <w:t xml:space="preserve">Amenidades </w:t>
+      </w:r>
+    </w:p>
+    <w:p>
+      <w:pPr>
+        <w:rPr>
+          <w:rFonts w:ascii="Arial Nova" w:hAnsi="Arial Nova"/>
+          <w:lang w:val="es-MX"/>
+        </w:rPr>
+      </w:pPr>
+      <w:r>
+        <w:rPr>
+          <w:rFonts w:ascii="Arial Nova" w:hAnsi="Arial Nova"/>
+          <w:lang w:val="es-MX"/>
+        </w:rPr>
+        <w:t xml:space="preserve">Tiene sus respectivos </w:t>
+      </w:r>
+      <w:proofErr w:type="spellStart"/>
+      <w:r>
+        <w:rPr>
+          <w:rFonts w:ascii="Arial Nova" w:hAnsi="Arial Nova"/>
+          <w:lang w:val="es-MX"/>
+        </w:rPr>
+        <w:t>getters</w:t>
+      </w:r>
+      <w:proofErr w:type="spellEnd"/>
+      <w:r>
+        <w:rPr>
+          <w:rFonts w:ascii="Arial Nova" w:hAnsi="Arial Nova"/>
+          <w:lang w:val="es-MX"/>
+        </w:rPr>
+        <w:t xml:space="preserve"> y </w:t>
+      </w:r>
+      <w:proofErr w:type="spellStart"/>
+      <w:r>
+        <w:rPr>
+          <w:rFonts w:ascii="Arial Nova" w:hAnsi="Arial Nova"/>
+          <w:lang w:val="es-MX"/>
+        </w:rPr>
+        <w:t>setters</w:t>
+      </w:r>
+      <w:proofErr w:type="spellEnd"/>
+      <w:r>
+        <w:rPr>
+          <w:rFonts w:ascii="Arial Nova" w:hAnsi="Arial Nova"/>
+          <w:lang w:val="es-MX"/>
+        </w:rPr>
+        <w:t xml:space="preserve"> para obtener valores específicos y para modificarlos en caso de que sea necesario, su constructor por defecto y el constructor que recibe todos y cada uno de sus atributos. </w:t>
+      </w:r>
+      <w:r>
+        <w:rPr>
+          <w:rFonts w:ascii="Arial Nova" w:hAnsi="Arial Nova"/>
+          <w:lang w:val="es-MX"/>
+        </w:rPr>
+        <w:t>Una de las características más importante para generar el vínculo entre clases, son los punteros que están definidos dentro</w:t>
+      </w:r>
+      <w:r>
+        <w:rPr>
+          <w:rFonts w:ascii="Arial Nova" w:hAnsi="Arial Nova"/>
+          <w:lang w:val="es-MX"/>
+        </w:rPr>
+        <w:t xml:space="preserve"> de los </w:t>
+      </w:r>
+      <w:r>
+        <w:rPr>
+          <w:rFonts w:ascii="Arial Nova" w:hAnsi="Arial Nova"/>
+          <w:lang w:val="es-MX"/>
+        </w:rPr>
+        <w:t>atributos; en</w:t>
+      </w:r>
+      <w:r>
+        <w:rPr>
+          <w:rFonts w:ascii="Arial Nova" w:hAnsi="Arial Nova"/>
+          <w:lang w:val="es-MX"/>
+        </w:rPr>
+        <w:t xml:space="preserve"> el caso del puntero “</w:t>
+      </w:r>
+      <w:proofErr w:type="spellStart"/>
+      <w:r>
+        <w:rPr>
+          <w:rFonts w:ascii="Arial Nova" w:hAnsi="Arial Nova"/>
+          <w:lang w:val="es-MX"/>
+        </w:rPr>
+        <w:t>Anfitrion</w:t>
+      </w:r>
+      <w:proofErr w:type="spellEnd"/>
+      <w:r>
+        <w:rPr>
+          <w:rFonts w:ascii="Arial Nova" w:hAnsi="Arial Nova"/>
+          <w:lang w:val="es-MX"/>
+        </w:rPr>
+        <w:t>* anfitrión” es el puntero que apunta a su respectivo dueño y el arreglo de punteros a reservas “reservación** reservas” que se encarga de guardar las respectivas reservaciones</w:t>
+      </w:r>
+      <w:r>
+        <w:rPr>
+          <w:rFonts w:ascii="Arial Nova" w:hAnsi="Arial Nova"/>
+          <w:lang w:val="es-MX"/>
+        </w:rPr>
+        <w:t>. El constructor de copia “</w:t>
+      </w:r>
+      <w:proofErr w:type="gramStart"/>
+      <w:r>
+        <w:rPr>
+          <w:rFonts w:ascii="Arial Nova" w:hAnsi="Arial Nova"/>
+          <w:lang w:val="es-MX"/>
+        </w:rPr>
+        <w:t>alojamiento::</w:t>
+      </w:r>
+      <w:proofErr w:type="gramEnd"/>
+      <w:r>
+        <w:rPr>
+          <w:rFonts w:ascii="Arial Nova" w:hAnsi="Arial Nova"/>
+          <w:lang w:val="es-MX"/>
+        </w:rPr>
+        <w:t>alojamiento” se encarga de copiar las direcciones de memoria, pero no clona los objetos. Las funciones de despliegue “mostrar alojamiento”, “mis reservas”, “fechas disponibles” se encargan de imprimir en pantalla al usuario la información correspondiente a los alojamientos que cumplan los requisitos de búsqueda en ese momento en particular</w:t>
+      </w:r>
+      <w:r>
+        <w:rPr>
+          <w:rFonts w:ascii="Arial Nova" w:hAnsi="Arial Nova"/>
+          <w:lang w:val="es-MX"/>
+        </w:rPr>
+        <w:t xml:space="preserve">. Por otro lado, la funcionalidad de “añadir reserva” se encarga de añadir un espacio más al arreglo que guarda las reservaciones e inicializa un puntero que se encargue de guardar esa información; mientras </w:t>
+      </w:r>
+      <w:r>
+        <w:rPr>
+          <w:rFonts w:ascii="Arial Nova" w:hAnsi="Arial Nova"/>
+          <w:lang w:val="es-MX"/>
+        </w:rPr>
+        <w:t>que,</w:t>
+      </w:r>
+      <w:r>
+        <w:rPr>
+          <w:rFonts w:ascii="Arial Nova" w:hAnsi="Arial Nova"/>
+          <w:lang w:val="es-MX"/>
+        </w:rPr>
+        <w:t xml:space="preserve"> por otro lado, el método de “quitar reservaciones” se encarga </w:t>
+      </w:r>
+      <w:r>
+        <w:rPr>
+          <w:rFonts w:ascii="Arial Nova" w:hAnsi="Arial Nova"/>
+          <w:lang w:val="es-MX"/>
+        </w:rPr>
+        <w:t xml:space="preserve">de buscar el código generado de la reserva que se quiere eliminar, y cuando lo encuentra, se encarga </w:t>
+      </w:r>
+      <w:r>
+        <w:rPr>
+          <w:rFonts w:ascii="Arial Nova" w:hAnsi="Arial Nova"/>
+          <w:lang w:val="es-MX"/>
+        </w:rPr>
+        <w:lastRenderedPageBreak/>
+        <w:t>de poner el puntero que lo contiene en nulo</w:t>
+      </w:r>
+      <w:r>
+        <w:rPr>
+          <w:rFonts w:ascii="Arial Nova" w:hAnsi="Arial Nova"/>
+          <w:lang w:val="es-MX"/>
+        </w:rPr>
+        <w:t xml:space="preserve">, de esta manera esta información en particular desaparece. </w:t>
+      </w:r>
+    </w:p>
+    <w:p>
+      <w:pPr>
+        <w:rPr>
+          <w:rFonts w:ascii="Arial Nova" w:hAnsi="Arial Nova"/>
+          <w:lang w:val="es-MX"/>
+        </w:rPr>
+      </w:pPr>
+    </w:p>
+    <w:p>
+      <w:pPr>
+        <w:rPr>
+          <w:rFonts w:ascii="Arial Nova" w:hAnsi="Arial Nova"/>
+          <w:lang w:val="es-MX"/>
+        </w:rPr>
+      </w:pPr>
+      <w:r>
+        <w:rPr>
+          <w:rFonts w:ascii="Arial Nova" w:hAnsi="Arial Nova"/>
+          <w:lang w:val="es-MX"/>
+        </w:rPr>
+        <w:t>Clase anfitrión:</w:t>
+      </w:r>
+    </w:p>
+    <w:p>
+      <w:pPr>
+        <w:rPr>
+          <w:rFonts w:ascii="Arial Nova" w:hAnsi="Arial Nova"/>
+          <w:lang w:val="es-MX"/>
+        </w:rPr>
+      </w:pPr>
+      <w:r>
+        <w:rPr>
+          <w:rFonts w:ascii="Arial Nova" w:hAnsi="Arial Nova"/>
+          <w:lang w:val="es-MX"/>
+        </w:rPr>
+        <w:t>Nota: todos sus atributos son privados, por cuestión de seguridad</w:t>
+      </w:r>
+    </w:p>
+    <w:p>
+      <w:pPr>
+        <w:pStyle w:val="Prrafodelista"/>
+        <w:numPr>
+          <w:ilvl w:val="0"/>
+          <w:numId w:val="2"/>
+        </w:numPr>
+        <w:rPr>
+          <w:rFonts w:ascii="Arial Nova" w:hAnsi="Arial Nova"/>
+          <w:lang w:val="es-MX"/>
+        </w:rPr>
+      </w:pPr>
+      <w:r>
+        <w:rPr>
+          <w:rFonts w:ascii="Arial Nova" w:hAnsi="Arial Nova"/>
+          <w:lang w:val="es-MX"/>
+        </w:rPr>
+        <w:t xml:space="preserve">Cedula </w:t>
+      </w:r>
+    </w:p>
+    <w:p>
+      <w:pPr>
+        <w:pStyle w:val="Prrafodelista"/>
+        <w:numPr>
+          <w:ilvl w:val="0"/>
+          <w:numId w:val="2"/>
+        </w:numPr>
+        <w:rPr>
+          <w:rFonts w:ascii="Arial Nova" w:hAnsi="Arial Nova"/>
+          <w:lang w:val="es-MX"/>
+        </w:rPr>
+      </w:pPr>
+      <w:r>
+        <w:rPr>
+          <w:rFonts w:ascii="Arial Nova" w:hAnsi="Arial Nova"/>
+          <w:lang w:val="es-MX"/>
+        </w:rPr>
+        <w:t xml:space="preserve">Nombre </w:t>
+      </w:r>
+    </w:p>
+    <w:p>
+      <w:pPr>
+        <w:pStyle w:val="Prrafodelista"/>
+        <w:numPr>
+          <w:ilvl w:val="0"/>
+          <w:numId w:val="2"/>
+        </w:numPr>
+        <w:rPr>
+          <w:rFonts w:ascii="Arial Nova" w:hAnsi="Arial Nova"/>
+          <w:lang w:val="es-MX"/>
+        </w:rPr>
+      </w:pPr>
+      <w:r>
+        <w:rPr>
+          <w:rFonts w:ascii="Arial Nova" w:hAnsi="Arial Nova"/>
+          <w:lang w:val="es-MX"/>
+        </w:rPr>
+        <w:t xml:space="preserve">Clave </w:t>
+      </w:r>
+    </w:p>
+    <w:p>
+      <w:pPr>
+        <w:pStyle w:val="Prrafodelista"/>
+        <w:numPr>
+          <w:ilvl w:val="0"/>
+          <w:numId w:val="2"/>
+        </w:numPr>
+        <w:rPr>
+          <w:rFonts w:ascii="Arial Nova" w:hAnsi="Arial Nova"/>
+          <w:lang w:val="es-MX"/>
+        </w:rPr>
+      </w:pPr>
+      <w:r>
+        <w:rPr>
+          <w:rFonts w:ascii="Arial Nova" w:hAnsi="Arial Nova"/>
+          <w:lang w:val="es-MX"/>
+        </w:rPr>
+        <w:t>Antigüedad (en meses)</w:t>
+      </w:r>
+    </w:p>
+    <w:p>
+      <w:pPr>
+        <w:pStyle w:val="Prrafodelista"/>
+        <w:numPr>
+          <w:ilvl w:val="0"/>
+          <w:numId w:val="2"/>
+        </w:numPr>
+        <w:rPr>
+          <w:rFonts w:ascii="Arial Nova" w:hAnsi="Arial Nova"/>
+          <w:lang w:val="es-MX"/>
+        </w:rPr>
+      </w:pPr>
+      <w:r>
+        <w:rPr>
+          <w:rFonts w:ascii="Arial Nova" w:hAnsi="Arial Nova"/>
+          <w:lang w:val="es-MX"/>
+        </w:rPr>
+        <w:t>Calificación (0 a 5)</w:t>
+      </w:r>
+    </w:p>
+    <w:p>
+      <w:pPr>
+        <w:pStyle w:val="Prrafodelista"/>
+        <w:numPr>
+          <w:ilvl w:val="0"/>
+          <w:numId w:val="2"/>
+        </w:numPr>
+        <w:rPr>
+          <w:rFonts w:ascii="Arial Nova" w:hAnsi="Arial Nova"/>
+          <w:lang w:val="es-MX"/>
+        </w:rPr>
+      </w:pPr>
+      <w:r>
+        <w:rPr>
+          <w:rFonts w:ascii="Arial Nova" w:hAnsi="Arial Nova"/>
+          <w:lang w:val="es-MX"/>
+        </w:rPr>
+        <w:t xml:space="preserve">Cantidad de alojamientos </w:t>
+      </w:r>
+    </w:p>
+    <w:p>
+      <w:pPr>
+        <w:pStyle w:val="Prrafodelista"/>
+        <w:numPr>
+          <w:ilvl w:val="0"/>
+          <w:numId w:val="2"/>
+        </w:numPr>
+        <w:rPr>
+          <w:rFonts w:ascii="Arial Nova" w:hAnsi="Arial Nova"/>
+          <w:lang w:val="es-MX"/>
+        </w:rPr>
+      </w:pPr>
+      <w:r>
+        <w:rPr>
+          <w:rFonts w:ascii="Arial Nova" w:hAnsi="Arial Nova"/>
+          <w:lang w:val="es-MX"/>
+        </w:rPr>
+        <w:t>Alojamiento**alojamientos</w:t>
+      </w:r>
+    </w:p>
+    <w:p>
+      <w:pPr>
+        <w:rPr>
+          <w:rFonts w:ascii="Arial Nova" w:hAnsi="Arial Nova"/>
+          <w:lang w:val="es-MX"/>
+        </w:rPr>
+      </w:pPr>
+      <w:r>
+        <w:rPr>
+          <w:rFonts w:ascii="Arial Nova" w:hAnsi="Arial Nova"/>
+          <w:lang w:val="es-MX"/>
+        </w:rPr>
+        <w:t>Como en todas las clases, tiene su constructor por defecto</w:t>
+      </w:r>
+      <w:r>
+        <w:rPr>
+          <w:rFonts w:ascii="Arial Nova" w:hAnsi="Arial Nova"/>
+          <w:lang w:val="es-MX"/>
+        </w:rPr>
+        <w:t xml:space="preserve"> que se encarga de inicializar todos los datos numéricos en 0 y reservar la memoria dinámica para el arreglo de alojamientos</w:t>
+      </w:r>
+      <w:r>
+        <w:rPr>
+          <w:rFonts w:ascii="Arial Nova" w:hAnsi="Arial Nova"/>
+          <w:lang w:val="es-MX"/>
+        </w:rPr>
+        <w:t xml:space="preserve">, su constructor que contiene como parámetros todos los atributos de la clase y su respectivo destructor de clase. </w:t>
+      </w:r>
+      <w:r>
+        <w:rPr>
+          <w:rFonts w:ascii="Arial Nova" w:hAnsi="Arial Nova"/>
+          <w:lang w:val="es-MX"/>
+        </w:rPr>
+        <w:t xml:space="preserve">Contiene sus respectivos </w:t>
+      </w:r>
+      <w:proofErr w:type="spellStart"/>
+      <w:r>
+        <w:rPr>
+          <w:rFonts w:ascii="Arial Nova" w:hAnsi="Arial Nova"/>
+          <w:lang w:val="es-MX"/>
+        </w:rPr>
+        <w:t>setters</w:t>
+      </w:r>
+      <w:proofErr w:type="spellEnd"/>
+      <w:r>
+        <w:rPr>
+          <w:rFonts w:ascii="Arial Nova" w:hAnsi="Arial Nova"/>
+          <w:lang w:val="es-MX"/>
+        </w:rPr>
+        <w:t xml:space="preserve"> y </w:t>
+      </w:r>
+      <w:proofErr w:type="spellStart"/>
+      <w:r>
+        <w:rPr>
+          <w:rFonts w:ascii="Arial Nova" w:hAnsi="Arial Nova"/>
+          <w:lang w:val="es-MX"/>
+        </w:rPr>
+        <w:t>getter</w:t>
+      </w:r>
+      <w:r>
+        <w:rPr>
+          <w:rFonts w:ascii="Arial Nova" w:hAnsi="Arial Nova"/>
+          <w:lang w:val="es-MX"/>
+        </w:rPr>
+        <w:t>s</w:t>
+      </w:r>
+      <w:proofErr w:type="spellEnd"/>
+      <w:r>
+        <w:rPr>
+          <w:rFonts w:ascii="Arial Nova" w:hAnsi="Arial Nova"/>
+          <w:lang w:val="es-MX"/>
+        </w:rPr>
+        <w:t xml:space="preserve"> que van a ser constantes, ya que la base de anfitriones no cambia en ningún momento de la ejecución del programa. Por otro lado, tenemos los métodos de copia, que lo que hacen es copiar los atributos del otro anfitrión, reserva nueva memoria para el arreglo de alojamientos y copia también las referencias a los mismos punteros de alojamiento.  En cuanto a los métodos que se encargan de añadir, lo hace por medio de “</w:t>
+      </w:r>
+      <w:proofErr w:type="spellStart"/>
+      <w:r>
+        <w:rPr>
+          <w:rFonts w:ascii="Arial Nova" w:hAnsi="Arial Nova"/>
+          <w:lang w:val="es-MX"/>
+        </w:rPr>
+        <w:t>añadiralojamiento</w:t>
+      </w:r>
+      <w:proofErr w:type="spellEnd"/>
+      <w:r>
+        <w:rPr>
+          <w:rFonts w:ascii="Arial Nova" w:hAnsi="Arial Nova"/>
+          <w:lang w:val="es-MX"/>
+        </w:rPr>
+        <w:t>” que añade un puntero a alojamiento en la posición libre del arreglo</w:t>
+      </w:r>
+      <w:r>
+        <w:rPr>
+          <w:rFonts w:ascii="Arial Nova" w:hAnsi="Arial Nova"/>
+          <w:lang w:val="es-MX"/>
+        </w:rPr>
+        <w:t xml:space="preserve"> (generado en el </w:t>
+      </w:r>
+      <w:proofErr w:type="spellStart"/>
+      <w:r>
+        <w:rPr>
+          <w:rFonts w:ascii="Arial Nova" w:hAnsi="Arial Nova"/>
+          <w:lang w:val="es-MX"/>
+        </w:rPr>
+        <w:t>main</w:t>
+      </w:r>
+      <w:proofErr w:type="spellEnd"/>
+      <w:r>
+        <w:rPr>
+          <w:rFonts w:ascii="Arial Nova" w:hAnsi="Arial Nova"/>
+          <w:lang w:val="es-MX"/>
+        </w:rPr>
+        <w:t>)</w:t>
+      </w:r>
+      <w:r>
+        <w:rPr>
+          <w:rFonts w:ascii="Arial Nova" w:hAnsi="Arial Nova"/>
+          <w:lang w:val="es-MX"/>
+        </w:rPr>
+        <w:t xml:space="preserve">, eso ocurre mientras no se llegue al tope de máximo alojamientos (que esta inicialmente </w:t>
+      </w:r>
+      <w:r>
+        <w:rPr>
+          <w:rFonts w:ascii="Arial Nova" w:hAnsi="Arial Nova"/>
+          <w:lang w:val="es-MX"/>
+        </w:rPr>
+        <w:t xml:space="preserve">inicializado para reservar la respectiva memoria), y claramente tienen sus métodos de despliegue “mostrar anfitrión” y “mostrar características” de los anfitriones para que los usuarios puedan visualizar sus opciones. </w:t>
+      </w:r>
+    </w:p>
+    <w:p>
+      <w:pPr>
+        <w:rPr>
+          <w:rFonts w:ascii="Arial Nova" w:hAnsi="Arial Nova"/>
+          <w:lang w:val="es-MX"/>
+        </w:rPr>
+      </w:pPr>
+    </w:p>
+    <w:p>
+      <w:pPr>
+        <w:rPr>
+          <w:rFonts w:ascii="Arial Nova" w:hAnsi="Arial Nova"/>
+          <w:lang w:val="es-MX"/>
+        </w:rPr>
+      </w:pPr>
+      <w:r>
+        <w:rPr>
+          <w:rFonts w:ascii="Arial Nova" w:hAnsi="Arial Nova"/>
+          <w:lang w:val="es-MX"/>
+        </w:rPr>
+        <w:t>Clase reservación</w:t>
+      </w:r>
+    </w:p>
+    <w:p>
+      <w:pPr>
+        <w:pStyle w:val="Prrafodelista"/>
+        <w:numPr>
+          <w:ilvl w:val="0"/>
+          <w:numId w:val="2"/>
+        </w:numPr>
+        <w:rPr>
+          <w:rFonts w:ascii="Arial Nova" w:hAnsi="Arial Nova"/>
+          <w:lang w:val="es-MX"/>
+        </w:rPr>
+      </w:pPr>
+      <w:r>
+        <w:rPr>
+          <w:rFonts w:ascii="Arial Nova" w:hAnsi="Arial Nova"/>
+          <w:lang w:val="es-MX"/>
+        </w:rPr>
+        <w:t>Código</w:t>
+      </w:r>
+      <w:r>
+        <w:rPr>
+          <w:rFonts w:ascii="Arial Nova" w:hAnsi="Arial Nova"/>
+          <w:lang w:val="es-MX"/>
+        </w:rPr>
+        <w:t xml:space="preserve"> de reserva </w:t>
+      </w:r>
+    </w:p>
+    <w:p>
+      <w:pPr>
+        <w:pStyle w:val="Prrafodelista"/>
+        <w:numPr>
+          <w:ilvl w:val="0"/>
+          <w:numId w:val="2"/>
+        </w:numPr>
+        <w:rPr>
+          <w:rFonts w:ascii="Arial Nova" w:hAnsi="Arial Nova"/>
+          <w:lang w:val="es-MX"/>
+        </w:rPr>
+      </w:pPr>
+      <w:r>
+        <w:rPr>
+          <w:rFonts w:ascii="Arial Nova" w:hAnsi="Arial Nova"/>
+          <w:lang w:val="es-MX"/>
+        </w:rPr>
+        <w:t xml:space="preserve">Cedula de usuario </w:t>
+      </w:r>
+    </w:p>
+    <w:p>
+      <w:pPr>
+        <w:pStyle w:val="Prrafodelista"/>
+        <w:numPr>
+          <w:ilvl w:val="0"/>
+          <w:numId w:val="2"/>
+        </w:numPr>
+        <w:rPr>
+          <w:rFonts w:ascii="Arial Nova" w:hAnsi="Arial Nova"/>
+          <w:lang w:val="es-MX"/>
+        </w:rPr>
+      </w:pPr>
+      <w:r>
+        <w:rPr>
+          <w:rFonts w:ascii="Arial Nova" w:hAnsi="Arial Nova"/>
+          <w:lang w:val="es-MX"/>
+        </w:rPr>
+        <w:t>Código</w:t>
+      </w:r>
+      <w:r>
+        <w:rPr>
+          <w:rFonts w:ascii="Arial Nova" w:hAnsi="Arial Nova"/>
+          <w:lang w:val="es-MX"/>
+        </w:rPr>
+        <w:t xml:space="preserve"> alojamiento </w:t>
+      </w:r>
+    </w:p>
+    <w:p>
+      <w:pPr>
+        <w:pStyle w:val="Prrafodelista"/>
+        <w:numPr>
+          <w:ilvl w:val="0"/>
+          <w:numId w:val="2"/>
+        </w:numPr>
+        <w:rPr>
+          <w:rFonts w:ascii="Arial Nova" w:hAnsi="Arial Nova"/>
+          <w:lang w:val="es-MX"/>
+        </w:rPr>
+      </w:pPr>
+      <w:r>
+        <w:rPr>
+          <w:rFonts w:ascii="Arial Nova" w:hAnsi="Arial Nova"/>
+          <w:lang w:val="es-MX"/>
+        </w:rPr>
+        <w:t xml:space="preserve">Fecha de pago </w:t>
+      </w:r>
+    </w:p>
+    <w:p>
+      <w:pPr>
+        <w:pStyle w:val="Prrafodelista"/>
+        <w:numPr>
+          <w:ilvl w:val="0"/>
+          <w:numId w:val="2"/>
+        </w:numPr>
+        <w:rPr>
+          <w:rFonts w:ascii="Arial Nova" w:hAnsi="Arial Nova"/>
+          <w:lang w:val="es-MX"/>
+        </w:rPr>
+      </w:pPr>
+      <w:proofErr w:type="spellStart"/>
+      <w:r>
+        <w:rPr>
+          <w:rFonts w:ascii="Arial Nova" w:hAnsi="Arial Nova"/>
+          <w:lang w:val="es-MX"/>
+        </w:rPr>
+        <w:t>Metodo</w:t>
+      </w:r>
+      <w:proofErr w:type="spellEnd"/>
+      <w:r>
+        <w:rPr>
+          <w:rFonts w:ascii="Arial Nova" w:hAnsi="Arial Nova"/>
+          <w:lang w:val="es-MX"/>
+        </w:rPr>
+        <w:t xml:space="preserve"> de pago </w:t>
+      </w:r>
+    </w:p>
+    <w:p>
+      <w:pPr>
+        <w:pStyle w:val="Prrafodelista"/>
+        <w:numPr>
+          <w:ilvl w:val="0"/>
+          <w:numId w:val="2"/>
+        </w:numPr>
+        <w:rPr>
+          <w:rFonts w:ascii="Arial Nova" w:hAnsi="Arial Nova"/>
+          <w:lang w:val="es-MX"/>
+        </w:rPr>
+      </w:pPr>
+      <w:r>
+        <w:rPr>
+          <w:rFonts w:ascii="Arial Nova" w:hAnsi="Arial Nova"/>
+          <w:lang w:val="es-MX"/>
+        </w:rPr>
+        <w:t xml:space="preserve">Fecha inicio de la reservación </w:t>
+      </w:r>
+    </w:p>
+    <w:p>
+      <w:pPr>
+        <w:pStyle w:val="Prrafodelista"/>
+        <w:numPr>
+          <w:ilvl w:val="0"/>
+          <w:numId w:val="2"/>
+        </w:numPr>
+        <w:rPr>
+          <w:rFonts w:ascii="Arial Nova" w:hAnsi="Arial Nova"/>
+          <w:lang w:val="es-MX"/>
+        </w:rPr>
+      </w:pPr>
+      <w:r>
+        <w:rPr>
+          <w:rFonts w:ascii="Arial Nova" w:hAnsi="Arial Nova"/>
+          <w:lang w:val="es-MX"/>
+        </w:rPr>
+        <w:lastRenderedPageBreak/>
+        <w:t xml:space="preserve">Fecha final de la reservación </w:t>
+      </w:r>
+    </w:p>
+    <w:p>
+      <w:pPr>
+        <w:pStyle w:val="Prrafodelista"/>
+        <w:numPr>
+          <w:ilvl w:val="0"/>
+          <w:numId w:val="2"/>
+        </w:numPr>
+        <w:rPr>
+          <w:rFonts w:ascii="Arial Nova" w:hAnsi="Arial Nova"/>
+          <w:lang w:val="es-MX"/>
+        </w:rPr>
+      </w:pPr>
+      <w:r>
+        <w:rPr>
+          <w:rFonts w:ascii="Arial Nova" w:hAnsi="Arial Nova"/>
+          <w:lang w:val="es-MX"/>
+        </w:rPr>
+        <w:t>Anotación del cliente</w:t>
+      </w:r>
+    </w:p>
+    <w:p>
+      <w:pPr>
+        <w:rPr>
+          <w:rFonts w:ascii="Arial Nova" w:hAnsi="Arial Nova"/>
+          <w:lang w:val="es-MX"/>
+        </w:rPr>
+      </w:pPr>
+      <w:r>
+        <w:rPr>
+          <w:rFonts w:ascii="Arial Nova" w:hAnsi="Arial Nova"/>
+          <w:lang w:val="es-MX"/>
+        </w:rPr>
+        <w:t>Asi como todas las clases, posee los métodos de construcción y destrucción por defecto y así mismo</w:t>
+      </w:r>
+      <w:r>
+        <w:rPr>
+          <w:rFonts w:ascii="Arial Nova" w:hAnsi="Arial Nova"/>
+          <w:lang w:val="es-MX"/>
+        </w:rPr>
+        <w:t xml:space="preserve"> el constructor que recibe como parámetros todos los atributos de la clase, esta clase, a diferencia de las otras, posee un constructor genérico </w:t>
+      </w:r>
+      <w:r>
+        <w:rPr>
+          <w:rFonts w:ascii="Arial Nova" w:hAnsi="Arial Nova"/>
+          <w:lang w:val="es-MX"/>
+        </w:rPr>
+        <w:t xml:space="preserve">que crea una reservación genérica con un Código dado e inicializa el resto con valores por defecto. </w:t>
+      </w:r>
+      <w:r>
+        <w:rPr>
+          <w:rFonts w:ascii="Arial Nova" w:hAnsi="Arial Nova"/>
+          <w:lang w:val="es-MX"/>
+        </w:rPr>
+        <w:t xml:space="preserve">El método “reservación &amp;&amp;r </w:t>
+      </w:r>
+      <w:proofErr w:type="gramStart"/>
+      <w:r>
+        <w:rPr>
+          <w:rFonts w:ascii="Arial Nova" w:hAnsi="Arial Nova"/>
+          <w:lang w:val="es-MX"/>
+        </w:rPr>
+        <w:t>reservación::</w:t>
+      </w:r>
+      <w:proofErr w:type="gramEnd"/>
+      <w:r>
+        <w:rPr>
+          <w:rFonts w:ascii="Arial Nova" w:hAnsi="Arial Nova"/>
+          <w:lang w:val="es-MX"/>
+        </w:rPr>
+        <w:t xml:space="preserve"> </w:t>
+      </w:r>
+      <w:proofErr w:type="spellStart"/>
+      <w:proofErr w:type="gramStart"/>
+      <w:r>
+        <w:rPr>
+          <w:rFonts w:ascii="Arial Nova" w:hAnsi="Arial Nova"/>
+          <w:lang w:val="es-MX"/>
+        </w:rPr>
+        <w:t>operator</w:t>
+      </w:r>
+      <w:proofErr w:type="spellEnd"/>
+      <w:r>
+        <w:rPr>
+          <w:rFonts w:ascii="Arial Nova" w:hAnsi="Arial Nova"/>
+          <w:lang w:val="es-MX"/>
+        </w:rPr>
+        <w:t>..</w:t>
+      </w:r>
+      <w:proofErr w:type="gramEnd"/>
+      <w:r>
+        <w:rPr>
+          <w:rFonts w:ascii="Arial Nova" w:hAnsi="Arial Nova"/>
+          <w:lang w:val="es-MX"/>
+        </w:rPr>
+        <w:t xml:space="preserve">”, esta función se encarga de copiar los datos de otra reservación utilizando el operador de asignación y verifica que ni se esté copiando a sí misma, y procede a copiar todos los campos uno por uno. En esta clase, se tiene el método de mostrar el comprobante del </w:t>
+      </w:r>
+      <w:r>
+        <w:rPr>
+          <w:rFonts w:ascii="Arial Nova" w:hAnsi="Arial Nova"/>
+          <w:lang w:val="es-MX"/>
+        </w:rPr>
+        <w:t>código</w:t>
+      </w:r>
+      <w:r>
+        <w:rPr>
+          <w:rFonts w:ascii="Arial Nova" w:hAnsi="Arial Nova"/>
+          <w:lang w:val="es-MX"/>
+        </w:rPr>
+        <w:t xml:space="preserve"> de alojamiento</w:t>
+      </w:r>
+      <w:r>
+        <w:rPr>
+          <w:rFonts w:ascii="Arial Nova" w:hAnsi="Arial Nova"/>
+          <w:lang w:val="es-MX"/>
+        </w:rPr>
+        <w:t xml:space="preserve"> </w:t>
+      </w:r>
+      <w:r>
+        <w:rPr>
+          <w:rFonts w:ascii="Arial Nova" w:hAnsi="Arial Nova"/>
+          <w:lang w:val="es-MX"/>
+        </w:rPr>
+        <w:t>(qu</w:t>
+      </w:r>
+      <w:r>
+        <w:rPr>
+          <w:rFonts w:ascii="Arial Nova" w:hAnsi="Arial Nova"/>
+          <w:lang w:val="es-MX"/>
+        </w:rPr>
+        <w:t>e se hace de manera automática), y en relación con el código de reservación, el método “</w:t>
+      </w:r>
+      <w:proofErr w:type="spellStart"/>
+      <w:r>
+        <w:rPr>
+          <w:rFonts w:ascii="Arial Nova" w:hAnsi="Arial Nova"/>
+          <w:lang w:val="es-MX"/>
+        </w:rPr>
+        <w:t>bool</w:t>
+      </w:r>
+      <w:proofErr w:type="spellEnd"/>
+      <w:r>
+        <w:rPr>
+          <w:rFonts w:ascii="Arial Nova" w:hAnsi="Arial Nova"/>
+          <w:lang w:val="es-MX"/>
+        </w:rPr>
+        <w:t xml:space="preserve"> </w:t>
+      </w:r>
+      <w:proofErr w:type="gramStart"/>
+      <w:r>
+        <w:rPr>
+          <w:rFonts w:ascii="Arial Nova" w:hAnsi="Arial Nova"/>
+          <w:lang w:val="es-MX"/>
+        </w:rPr>
+        <w:t>reservación::</w:t>
+      </w:r>
+      <w:proofErr w:type="gramEnd"/>
+      <w:r>
+        <w:rPr>
+          <w:rFonts w:ascii="Arial Nova" w:hAnsi="Arial Nova"/>
+          <w:lang w:val="es-MX"/>
+        </w:rPr>
+        <w:t>es genérica” se encarga de comprobar que esta de la forma “gen”, y en caso de que sea asi, que se vuelva true.</w:t>
+      </w:r>
+    </w:p>
+    <w:p>
+      <w:pPr>
+        <w:rPr>
+          <w:rFonts w:ascii="Arial Nova" w:hAnsi="Arial Nova"/>
+          <w:lang w:val="es-MX"/>
+        </w:rPr>
+      </w:pPr>
+    </w:p>
+    <w:p>
+      <w:pPr>
+        <w:rPr>
+          <w:rFonts w:ascii="Arial Nova" w:hAnsi="Arial Nova"/>
+          <w:lang w:val="es-MX"/>
+        </w:rPr>
+      </w:pPr>
+      <w:r>
+        <w:rPr>
+          <w:rFonts w:ascii="Arial Nova" w:hAnsi="Arial Nova"/>
+          <w:lang w:val="es-MX"/>
+        </w:rPr>
+        <w:t>Clase usuario</w:t>
+      </w:r>
+    </w:p>
+    <w:p>
+      <w:pPr>
+        <w:pStyle w:val="Prrafodelista"/>
+        <w:numPr>
+          <w:ilvl w:val="0"/>
+          <w:numId w:val="2"/>
+        </w:numPr>
+        <w:rPr>
+          <w:rFonts w:ascii="Arial Nova" w:hAnsi="Arial Nova"/>
+          <w:lang w:val="es-MX"/>
+        </w:rPr>
+      </w:pPr>
+      <w:r>
+        <w:rPr>
+          <w:rFonts w:ascii="Arial Nova" w:hAnsi="Arial Nova"/>
+          <w:lang w:val="es-MX"/>
+        </w:rPr>
+        <w:t xml:space="preserve">Cedula usuario </w:t>
+      </w:r>
+    </w:p>
+    <w:p>
+      <w:pPr>
+        <w:pStyle w:val="Prrafodelista"/>
+        <w:numPr>
+          <w:ilvl w:val="0"/>
+          <w:numId w:val="2"/>
+        </w:numPr>
+        <w:rPr>
+          <w:rFonts w:ascii="Arial Nova" w:hAnsi="Arial Nova"/>
+          <w:lang w:val="es-MX"/>
+        </w:rPr>
+      </w:pPr>
+      <w:r>
+        <w:rPr>
+          <w:rFonts w:ascii="Arial Nova" w:hAnsi="Arial Nova"/>
+          <w:lang w:val="es-MX"/>
+        </w:rPr>
+        <w:t xml:space="preserve">Nombre </w:t>
+      </w:r>
+    </w:p>
+    <w:p>
+      <w:pPr>
+        <w:pStyle w:val="Prrafodelista"/>
+        <w:numPr>
+          <w:ilvl w:val="0"/>
+          <w:numId w:val="2"/>
+        </w:numPr>
+        <w:rPr>
+          <w:rFonts w:ascii="Arial Nova" w:hAnsi="Arial Nova"/>
+          <w:lang w:val="es-MX"/>
+        </w:rPr>
+      </w:pPr>
+      <w:r>
+        <w:rPr>
+          <w:rFonts w:ascii="Arial Nova" w:hAnsi="Arial Nova"/>
+          <w:lang w:val="es-MX"/>
+        </w:rPr>
+        <w:t xml:space="preserve">Clave de usuario </w:t>
+      </w:r>
+    </w:p>
+    <w:p>
+      <w:pPr>
+        <w:pStyle w:val="Prrafodelista"/>
+        <w:numPr>
+          <w:ilvl w:val="0"/>
+          <w:numId w:val="2"/>
+        </w:numPr>
+        <w:rPr>
+          <w:rFonts w:ascii="Arial Nova" w:hAnsi="Arial Nova"/>
+          <w:lang w:val="es-MX"/>
+        </w:rPr>
+      </w:pPr>
+      <w:r>
+        <w:rPr>
+          <w:rFonts w:ascii="Arial Nova" w:hAnsi="Arial Nova"/>
+          <w:lang w:val="es-MX"/>
+        </w:rPr>
+        <w:t xml:space="preserve">Calificación </w:t>
+      </w:r>
+    </w:p>
+    <w:p>
+      <w:pPr>
+        <w:pStyle w:val="Prrafodelista"/>
+        <w:numPr>
+          <w:ilvl w:val="0"/>
+          <w:numId w:val="2"/>
+        </w:numPr>
+        <w:rPr>
+          <w:rFonts w:ascii="Arial Nova" w:hAnsi="Arial Nova"/>
+          <w:lang w:val="es-MX"/>
+        </w:rPr>
+      </w:pPr>
+      <w:r>
+        <w:rPr>
+          <w:rFonts w:ascii="Arial Nova" w:hAnsi="Arial Nova"/>
+          <w:lang w:val="es-MX"/>
+        </w:rPr>
+        <w:t>Reservación ** reservas (puntero que apunta a la dirección de memoria de las reservaciones)</w:t>
+      </w:r>
+    </w:p>
+    <w:p>
+      <w:pPr>
+        <w:pStyle w:val="Prrafodelista"/>
+        <w:numPr>
+          <w:ilvl w:val="0"/>
+          <w:numId w:val="2"/>
+        </w:numPr>
+        <w:rPr>
+          <w:rFonts w:ascii="Arial Nova" w:hAnsi="Arial Nova"/>
+          <w:lang w:val="es-MX"/>
+        </w:rPr>
+      </w:pPr>
+      <w:r>
+        <w:rPr>
+          <w:rFonts w:ascii="Arial Nova" w:hAnsi="Arial Nova"/>
+          <w:lang w:val="es-MX"/>
+        </w:rPr>
+        <w:t>Cantidad de reservas</w:t>
+      </w:r>
+    </w:p>
+    <w:p>
+      <w:pPr>
+        <w:rPr>
+          <w:rFonts w:ascii="Arial Nova" w:hAnsi="Arial Nova"/>
+          <w:lang w:val="es-MX"/>
+        </w:rPr>
+      </w:pPr>
+      <w:r>
+        <w:rPr>
+          <w:rFonts w:ascii="Arial Nova" w:hAnsi="Arial Nova"/>
+          <w:lang w:val="es-MX"/>
+        </w:rPr>
+        <w:t xml:space="preserve">Como en toda clase, tiene sus métodos que deben estar definidos por defecto para evitar que se generen errores de sobrecarga o pasos de parámetros en los métodos. </w:t>
+      </w:r>
+      <w:r>
+        <w:rPr>
+          <w:rFonts w:ascii="Arial Nova" w:hAnsi="Arial Nova"/>
+          <w:lang w:val="es-MX"/>
+        </w:rPr>
+        <w:t xml:space="preserve">Asi mismo como en las clases anteriores, posee su constructor de copia, sus respectivos </w:t>
+      </w:r>
+      <w:proofErr w:type="spellStart"/>
+      <w:r>
+        <w:rPr>
+          <w:rFonts w:ascii="Arial Nova" w:hAnsi="Arial Nova"/>
+          <w:lang w:val="es-MX"/>
+        </w:rPr>
+        <w:t>getters</w:t>
+      </w:r>
+      <w:proofErr w:type="spellEnd"/>
+      <w:r>
+        <w:rPr>
+          <w:rFonts w:ascii="Arial Nova" w:hAnsi="Arial Nova"/>
+          <w:lang w:val="es-MX"/>
+        </w:rPr>
+        <w:t xml:space="preserve">, </w:t>
+      </w:r>
+      <w:proofErr w:type="spellStart"/>
+      <w:r>
+        <w:rPr>
+          <w:rFonts w:ascii="Arial Nova" w:hAnsi="Arial Nova"/>
+          <w:lang w:val="es-MX"/>
+        </w:rPr>
+        <w:t>setters</w:t>
+      </w:r>
+      <w:proofErr w:type="spellEnd"/>
+      <w:r>
+        <w:rPr>
+          <w:rFonts w:ascii="Arial Nova" w:hAnsi="Arial Nova"/>
+          <w:lang w:val="es-MX"/>
+        </w:rPr>
+        <w:t xml:space="preserve"> y destructor. El método de operador de asignación se encarga de reescribir los punteros dentro del arreglo evitando la duplicación de reservas y asi solo copiando sus direccione. Asi mismo, se encarga de añadir reserva, abriendo un espacio en el arreglo de punteros, y al eliminarlo, aplica su inversa que es poner ese puntero en nulo.  Por último, la </w:t>
+      </w:r>
+      <w:proofErr w:type="spellStart"/>
+      <w:r>
+        <w:rPr>
+          <w:rFonts w:ascii="Arial Nova" w:hAnsi="Arial Nova"/>
+          <w:lang w:val="es-MX"/>
+        </w:rPr>
+        <w:t>funcion</w:t>
+      </w:r>
+      <w:proofErr w:type="spellEnd"/>
+      <w:r>
+        <w:rPr>
+          <w:rFonts w:ascii="Arial Nova" w:hAnsi="Arial Nova"/>
+          <w:lang w:val="es-MX"/>
+        </w:rPr>
+        <w:t xml:space="preserve"> de despliegue que se encarga de mostrar las reservas con su respectivo código de reserva, id del alojamiento, fecha de inicio y de final de la reserva realizada.</w:t>
+      </w:r>
+    </w:p>
+    <w:p>
+      <w:pPr>
+        <w:rPr>
+          <w:rFonts w:ascii="Arial Nova" w:hAnsi="Arial Nova"/>
+          <w:lang w:val="es-MX"/>
+        </w:rPr>
+      </w:pPr>
+    </w:p>
+    <w:p>
+      <w:pPr>
+        <w:rPr>
+          <w:rFonts w:ascii="Arial Nova" w:hAnsi="Arial Nova"/>
+          <w:lang w:val="es-MX"/>
+        </w:rPr>
+      </w:pPr>
+      <w:r>
+        <w:rPr>
+          <w:rFonts w:ascii="Arial Nova" w:hAnsi="Arial Nova"/>
+          <w:lang w:val="es-MX"/>
+        </w:rPr>
+        <w:lastRenderedPageBreak/>
+        <w:t xml:space="preserve">En conclusión, a grandes rasgos las clases de anfitrión, alojamiento, usuario y reservaciones tienen casi los mismos métodos, ya que lo que busca el programa es almacenar todo como base de datos en el </w:t>
+      </w:r>
+      <w:proofErr w:type="spellStart"/>
+      <w:r>
+        <w:rPr>
+          <w:rFonts w:ascii="Arial Nova" w:hAnsi="Arial Nova"/>
+          <w:lang w:val="es-MX"/>
+        </w:rPr>
+        <w:t>main</w:t>
+      </w:r>
+      <w:proofErr w:type="spellEnd"/>
+      <w:r>
+        <w:rPr>
+          <w:rFonts w:ascii="Arial Nova" w:hAnsi="Arial Nova"/>
+          <w:lang w:val="es-MX"/>
+        </w:rPr>
+        <w:t>, que está estructurado como un arreglo de punteros que apunta a cada información correspondiente. Asi que en ocasiones será necesario la réplica de datos para quitar o añadir información. Todas las clases con sus respectivas funciones de despliegue, constructores por defecto y con parámetros, funcionalidades de copia</w:t>
+      </w:r>
+      <w:r>
+        <w:rPr>
+          <w:rFonts w:ascii="Arial Nova" w:hAnsi="Arial Nova"/>
+          <w:lang w:val="es-MX"/>
+        </w:rPr>
+        <w:t>, etc.</w:t>
+      </w:r>
+    </w:p>
+    <w:p>
+      <w:pPr>
+        <w:rPr>
+          <w:rFonts w:ascii="Arial Nova" w:hAnsi="Arial Nova"/>
+          <w:lang w:val="es-MX"/>
+        </w:rPr>
+      </w:pPr>
+      <w:r>
+        <w:rPr>
+          <w:rFonts w:ascii="Arial Nova" w:hAnsi="Arial Nova"/>
+          <w:lang w:val="es-MX"/>
+        </w:rPr>
+        <w:t xml:space="preserve">Las otras dos clases, son las que más difieren y con completamente “ajenas” a las bases de datos de las características de los objetos, ya que la clase “cargar datos” se encarga principalmente de leer y estructurar la información de los </w:t>
+      </w:r>
+      <w:proofErr w:type="spellStart"/>
+      <w:r>
+        <w:rPr>
+          <w:rFonts w:ascii="Arial Nova" w:hAnsi="Arial Nova"/>
+          <w:lang w:val="es-MX"/>
+        </w:rPr>
+        <w:t>txt</w:t>
+      </w:r>
+      <w:proofErr w:type="spellEnd"/>
+      <w:r>
+        <w:rPr>
+          <w:rFonts w:ascii="Arial Nova" w:hAnsi="Arial Nova"/>
+          <w:lang w:val="es-MX"/>
+        </w:rPr>
+        <w:t xml:space="preserve"> en el </w:t>
+      </w:r>
+      <w:proofErr w:type="spellStart"/>
+      <w:r>
+        <w:rPr>
+          <w:rFonts w:ascii="Arial Nova" w:hAnsi="Arial Nova"/>
+          <w:lang w:val="es-MX"/>
+        </w:rPr>
+        <w:t>main</w:t>
+      </w:r>
+      <w:proofErr w:type="spellEnd"/>
+      <w:r>
+        <w:rPr>
+          <w:rFonts w:ascii="Arial Nova" w:hAnsi="Arial Nova"/>
+          <w:lang w:val="es-MX"/>
+        </w:rPr>
+        <w:t xml:space="preserve">, de manera que ya esta base de datos sea la consecuencia de haber cargado toda esta información con los constructores de sus respectivas clases. Esto teniendo como resultado arreglo de punteros que tienen la información de objetos. </w:t>
+      </w:r>
+    </w:p>
+    <w:p>
+      <w:pPr>
+        <w:rPr>
+          <w:rFonts w:ascii="Arial Nova" w:hAnsi="Arial Nova"/>
+          <w:lang w:val="es-MX"/>
+        </w:rPr>
+      </w:pPr>
+      <w:r>
+        <w:rPr>
+          <w:rFonts w:ascii="Arial Nova" w:hAnsi="Arial Nova"/>
+          <w:lang w:val="es-MX"/>
+        </w:rPr>
+        <w:t xml:space="preserve">Y finalmente la clase de fechas que se encarga de hacer todas las verificaciones relacionadas con el día, el mes, el año, teniendo en cuenta la información de las reservas. El objetivo principal de esta clase es que las fechas se creen correctamente en el </w:t>
+      </w:r>
+      <w:proofErr w:type="spellStart"/>
+      <w:r>
+        <w:rPr>
+          <w:rFonts w:ascii="Arial Nova" w:hAnsi="Arial Nova"/>
+          <w:lang w:val="es-MX"/>
+        </w:rPr>
+        <w:t>main</w:t>
+      </w:r>
+      <w:proofErr w:type="spellEnd"/>
+      <w:r>
+        <w:rPr>
+          <w:rFonts w:ascii="Arial Nova" w:hAnsi="Arial Nova"/>
+          <w:lang w:val="es-MX"/>
+        </w:rPr>
+        <w:t xml:space="preserve"> y que verifiquen las existentes para posteriormente poder crear nuevas reservaciones de manera robusta y eficiente. Es sumamente importante que funcione adecuadamente ya que en caso de que la fecha esté mal la disponibilidad puede fallar, haciendo que el programa no funcione para crear correctamente las nuevas reservaciones de los usuarios.</w:t>
+      </w:r>
+    </w:p>
+    <w:p>
+      <w:pPr>
+        <w:rPr>
+          <w:rFonts w:ascii="Arial Nova" w:hAnsi="Arial Nova"/>
+          <w:lang w:val="es-MX"/>
+        </w:rPr>
+      </w:pPr>
+      <w:r>
+        <w:rPr>
+          <w:rFonts w:ascii="Arial Nova" w:hAnsi="Arial Nova"/>
+          <w:lang w:val="es-MX"/>
+        </w:rPr>
+        <w:t xml:space="preserve">Finalmente, todas estas implementaciones individuales y de relación (punteros que apuntan a la información de otra clase) conforman la implementación del programa que permite a los usuarios acceder a la plataforma como anfitriones o como personas corrientes, permite visualizar la disponibilidad </w:t>
+      </w:r>
+      <w:r>
+        <w:rPr>
+          <w:rFonts w:ascii="Arial Nova" w:hAnsi="Arial Nova"/>
+          <w:lang w:val="es-MX"/>
+        </w:rPr>
+        <w:t>de los diferentes alojamientos según si código o según sus características, reservar (sin choque de fechas), calcular según la fecha de entrada, su fecha de salida y muchas cosas más.</w:t>
+      </w:r>
     </w:p>
     <w:p>
       <w:pPr>
@@ -1292,6 +2835,43 @@
           <w:lang w:val="es-MX"/>
         </w:rPr>
         <w:t xml:space="preserve"> la solución estuvo en la implementación de más sobrecargas y métodos necesarios para cada tarea en particular. </w:t>
+      </w:r>
+    </w:p>
+    <w:p>
+      <w:pPr>
+        <w:rPr>
+          <w:rFonts w:ascii="Arial Nova" w:hAnsi="Arial Nova"/>
+          <w:lang w:val="es-MX"/>
+        </w:rPr>
+      </w:pPr>
+      <w:r>
+        <w:rPr>
+          <w:rFonts w:ascii="Arial Nova" w:hAnsi="Arial Nova"/>
+          <w:lang w:val="es-MX"/>
+        </w:rPr>
+        <w:t>Algo muy similar a lo mencionado anteriormente, es que hubo algunos conflictos con la clase de fecha, ya que no existían los suficientes métodos definidos (desde la parte analítica). Sin embargo, nuevamente fue solucionado generando sobrecarga de métodos en la clase de manera correspondiente.</w:t>
+      </w:r>
+    </w:p>
+    <w:p>
+      <w:pPr>
+        <w:rPr>
+          <w:rFonts w:ascii="Arial Nova" w:hAnsi="Arial Nova"/>
+          <w:lang w:val="es-MX"/>
+        </w:rPr>
+      </w:pPr>
+      <w:r>
+        <w:rPr>
+          <w:rFonts w:ascii="Arial Nova" w:hAnsi="Arial Nova"/>
+          <w:lang w:val="es-MX"/>
+        </w:rPr>
+        <w:t>En conclusión, el reto más grande durante todo el desarrollo del programa fue el hecho de identificar e implementar de manera correcta y robusta, las diferentes sobrecargas de métodos de las clases; esto debido a que sin la existencia necesaria de sobrecargas el programa genera error, y por tanto no se puede seguir</w:t>
+      </w:r>
+      <w:r>
+        <w:rPr>
+          <w:rFonts w:ascii="Arial Nova" w:hAnsi="Arial Nova"/>
+          <w:lang w:val="es-MX"/>
+        </w:rPr>
+        <w:t xml:space="preserve">. </w:t>
       </w:r>
     </w:p>
     <w:p>
@@ -1435,8 +3015,123 @@
       </w:rPr>
     </w:lvl>
   </w:abstractNum>
+  <w:abstractNum w:abstractNumId="1" w15:restartNumberingAfterBreak="0">
+    <w:nsid w:val="326D4E8E"/>
+    <w:multiLevelType w:val="hybridMultilevel"/>
+    <w:tmpl w:val="EFAC5F94"/>
+    <w:lvl w:ilvl="0" w:tplc="BE0EA074">
+      <w:numFmt w:val="bullet"/>
+      <w:lvlText w:val="-"/>
+      <w:lvlJc w:val="left"/>
+      <w:pPr>
+        <w:ind w:left="720" w:hanging="360"/>
+      </w:pPr>
+      <w:rPr>
+        <w:rFonts w:ascii="Arial Nova" w:eastAsiaTheme="minorHAnsi" w:hAnsi="Arial Nova" w:cstheme="minorBidi" w:hint="default"/>
+      </w:rPr>
+    </w:lvl>
+    <w:lvl w:ilvl="1" w:tplc="240A0003" w:tentative="1">
+      <w:start w:val="1"/>
+      <w:numFmt w:val="bullet"/>
+      <w:lvlText w:val="o"/>
+      <w:lvlJc w:val="left"/>
+      <w:pPr>
+        <w:ind w:left="1440" w:hanging="360"/>
+      </w:pPr>
+      <w:rPr>
+        <w:rFonts w:ascii="Courier New" w:hAnsi="Courier New" w:cs="Courier New" w:hint="default"/>
+      </w:rPr>
+    </w:lvl>
+    <w:lvl w:ilvl="2" w:tplc="240A0005" w:tentative="1">
+      <w:start w:val="1"/>
+      <w:numFmt w:val="bullet"/>
+      <w:lvlText w:val=""/>
+      <w:lvlJc w:val="left"/>
+      <w:pPr>
+        <w:ind w:left="2160" w:hanging="360"/>
+      </w:pPr>
+      <w:rPr>
+        <w:rFonts w:ascii="Wingdings" w:hAnsi="Wingdings" w:hint="default"/>
+      </w:rPr>
+    </w:lvl>
+    <w:lvl w:ilvl="3" w:tplc="240A0001" w:tentative="1">
+      <w:start w:val="1"/>
+      <w:numFmt w:val="bullet"/>
+      <w:lvlText w:val=""/>
+      <w:lvlJc w:val="left"/>
+      <w:pPr>
+        <w:ind w:left="2880" w:hanging="360"/>
+      </w:pPr>
+      <w:rPr>
+        <w:rFonts w:ascii="Symbol" w:hAnsi="Symbol" w:hint="default"/>
+      </w:rPr>
+    </w:lvl>
+    <w:lvl w:ilvl="4" w:tplc="240A0003" w:tentative="1">
+      <w:start w:val="1"/>
+      <w:numFmt w:val="bullet"/>
+      <w:lvlText w:val="o"/>
+      <w:lvlJc w:val="left"/>
+      <w:pPr>
+        <w:ind w:left="3600" w:hanging="360"/>
+      </w:pPr>
+      <w:rPr>
+        <w:rFonts w:ascii="Courier New" w:hAnsi="Courier New" w:cs="Courier New" w:hint="default"/>
+      </w:rPr>
+    </w:lvl>
+    <w:lvl w:ilvl="5" w:tplc="240A0005" w:tentative="1">
+      <w:start w:val="1"/>
+      <w:numFmt w:val="bullet"/>
+      <w:lvlText w:val=""/>
+      <w:lvlJc w:val="left"/>
+      <w:pPr>
+        <w:ind w:left="4320" w:hanging="360"/>
+      </w:pPr>
+      <w:rPr>
+        <w:rFonts w:ascii="Wingdings" w:hAnsi="Wingdings" w:hint="default"/>
+      </w:rPr>
+    </w:lvl>
+    <w:lvl w:ilvl="6" w:tplc="240A0001" w:tentative="1">
+      <w:start w:val="1"/>
+      <w:numFmt w:val="bullet"/>
+      <w:lvlText w:val=""/>
+      <w:lvlJc w:val="left"/>
+      <w:pPr>
+        <w:ind w:left="5040" w:hanging="360"/>
+      </w:pPr>
+      <w:rPr>
+        <w:rFonts w:ascii="Symbol" w:hAnsi="Symbol" w:hint="default"/>
+      </w:rPr>
+    </w:lvl>
+    <w:lvl w:ilvl="7" w:tplc="240A0003" w:tentative="1">
+      <w:start w:val="1"/>
+      <w:numFmt w:val="bullet"/>
+      <w:lvlText w:val="o"/>
+      <w:lvlJc w:val="left"/>
+      <w:pPr>
+        <w:ind w:left="5760" w:hanging="360"/>
+      </w:pPr>
+      <w:rPr>
+        <w:rFonts w:ascii="Courier New" w:hAnsi="Courier New" w:cs="Courier New" w:hint="default"/>
+      </w:rPr>
+    </w:lvl>
+    <w:lvl w:ilvl="8" w:tplc="240A0005" w:tentative="1">
+      <w:start w:val="1"/>
+      <w:numFmt w:val="bullet"/>
+      <w:lvlText w:val=""/>
+      <w:lvlJc w:val="left"/>
+      <w:pPr>
+        <w:ind w:left="6480" w:hanging="360"/>
+      </w:pPr>
+      <w:rPr>
+        <w:rFonts w:ascii="Wingdings" w:hAnsi="Wingdings" w:hint="default"/>
+      </w:rPr>
+    </w:lvl>
+  </w:abstractNum>
   <w:num w:numId="1" w16cid:durableId="1185168147">
     <w:abstractNumId w:val="0"/>
+  </w:num>
+  <w:num w:numId="2" w16cid:durableId="197931463">
+    <w:abstractNumId w:val="1"/>
   </w:num>
 </w:numbering>
 </file>

</xml_diff>

<commit_message>
analisis final del desafio #2
</commit_message>
<xml_diff>
--- a/analisis desafio 2.docx
+++ b/analisis desafio 2.docx
@@ -2,19 +2,6 @@
 <file path=word/document.xml><?xml version="1.0" encoding="utf-8"?>
 <w:document xmlns:wpc="http://schemas.microsoft.com/office/word/2010/wordprocessingCanvas" xmlns:cx="http://schemas.microsoft.com/office/drawing/2014/chartex" xmlns:cx1="http://schemas.microsoft.com/office/drawing/2015/9/8/chartex" xmlns:cx2="http://schemas.microsoft.com/office/drawing/2015/10/21/chartex" xmlns:cx3="http://schemas.microsoft.com/office/drawing/2016/5/9/chartex" xmlns:cx4="http://schemas.microsoft.com/office/drawing/2016/5/10/chartex" xmlns:cx5="http://schemas.microsoft.com/office/drawing/2016/5/11/chartex" xmlns:cx6="http://schemas.microsoft.com/office/drawing/2016/5/12/chartex" xmlns:cx7="http://schemas.microsoft.com/office/drawing/2016/5/13/chartex" xmlns:cx8="http://schemas.microsoft.com/office/drawing/2016/5/14/chartex" xmlns:mc="http://schemas.openxmlformats.org/markup-compatibility/2006" xmlns:aink="http://schemas.microsoft.com/office/drawing/2016/ink" xmlns:am3d="http://schemas.microsoft.com/office/drawing/2017/model3d" xmlns:o="urn:schemas-microsoft-com:office:office" xmlns:oel="http://schemas.microsoft.com/office/2019/extlst" xmlns:r="http://schemas.openxmlformats.org/officeDocument/2006/relationships" xmlns:m="http://schemas.openxmlformats.org/officeDocument/2006/math" xmlns:v="urn:schemas-microsoft-com:vml" xmlns:wp14="http://schemas.microsoft.com/office/word/2010/wordprocessingDrawing" xmlns:wp="http://schemas.openxmlformats.org/drawingml/2006/wordprocessingDrawing" xmlns:w10="urn:schemas-microsoft-com:office:word" xmlns:w="http://schemas.openxmlformats.org/wordprocessingml/2006/main" xmlns:w14="http://schemas.microsoft.com/office/word/2010/wordml" xmlns:w15="http://schemas.microsoft.com/office/word/2012/wordml" xmlns:w16cex="http://schemas.microsoft.com/office/word/2018/wordml/cex" xmlns:w16cid="http://schemas.microsoft.com/office/word/2016/wordml/cid" xmlns:w16="http://schemas.microsoft.com/office/word/2018/wordml" xmlns:w16du="http://schemas.microsoft.com/office/word/2023/wordml/word16du" xmlns:w16sdtdh="http://schemas.microsoft.com/office/word/2020/wordml/sdtdatahash" xmlns:w16sdtfl="http://schemas.microsoft.com/office/word/2024/wordml/sdtformatlock" xmlns:w16se="http://schemas.microsoft.com/office/word/2015/wordml/symex" xmlns:wpg="http://schemas.microsoft.com/office/word/2010/wordprocessingGroup" xmlns:wpi="http://schemas.microsoft.com/office/word/2010/wordprocessingInk" xmlns:wne="http://schemas.microsoft.com/office/word/2006/wordml" xmlns:wps="http://schemas.microsoft.com/office/word/2010/wordprocessingShape" mc:Ignorable="w14 w15 w16se w16cid w16 w16cex w16sdtdh w16sdtfl w16du wp14">
   <w:body>
-    <w:p>
-      <w:pPr>
-        <w:rPr>
-          <w:rFonts w:ascii="Arial Nova" w:hAnsi="Arial Nova"/>
-        </w:rPr>
-      </w:pPr>
-      <w:r>
-        <w:rPr>
-          <w:rFonts w:ascii="Arial Nova" w:hAnsi="Arial Nova"/>
-        </w:rPr>
-        <w:t xml:space="preserve">Realizado por </w:t>
-      </w:r>
-    </w:p>
     <w:p>
       <w:pPr>
         <w:rPr>
@@ -2503,17 +2490,15 @@
           <w:rFonts w:ascii="Arial Nova" w:hAnsi="Arial Nova"/>
           <w:lang w:val="es-MX"/>
         </w:rPr>
-        <w:t xml:space="preserve"> y destructor. El método de operador de asignación se encarga de reescribir los punteros dentro del arreglo evitando la duplicación de reservas y asi solo copiando sus direccione. Asi mismo, se encarga de añadir reserva, abriendo un espacio en el arreglo de punteros, y al eliminarlo, aplica su inversa que es poner ese puntero en nulo.  Por último, la </w:t>
-      </w:r>
-      <w:proofErr w:type="spellStart"/>
-      <w:r>
-        <w:rPr>
-          <w:rFonts w:ascii="Arial Nova" w:hAnsi="Arial Nova"/>
-          <w:lang w:val="es-MX"/>
-        </w:rPr>
-        <w:t>funcion</w:t>
-      </w:r>
-      <w:proofErr w:type="spellEnd"/>
+        <w:t xml:space="preserve"> y destructor. El método de operador de asignación se encarga de reescribir los punteros dentro del arreglo evitando la duplicación de reservas y asi solo copiando sus direccione. Asi mismo, se encarga de añadir reserva, abriendo un espacio en el arreglo de punteros, y al eliminarlo, aplica su inversa que es poner ese puntero en nulo.  Por último, </w:t>
+      </w:r>
+      <w:r>
+        <w:rPr>
+          <w:rFonts w:ascii="Arial Nova" w:hAnsi="Arial Nova"/>
+          <w:lang w:val="es-MX"/>
+        </w:rPr>
+        <w:t>el método</w:t>
+      </w:r>
       <w:r>
         <w:rPr>
           <w:rFonts w:ascii="Arial Nova" w:hAnsi="Arial Nova"/>
@@ -2881,6 +2866,27 @@
           <w:lang w:val="es-MX"/>
         </w:rPr>
       </w:pPr>
+      <w:r>
+        <w:rPr>
+          <w:rFonts w:ascii="Arial Nova" w:hAnsi="Arial Nova"/>
+          <w:lang w:val="es-MX"/>
+        </w:rPr>
+        <w:t>CÁLCULO DE GASTO EN MEMORIA: para poder calcular el valor aproximado del gasto de la memoria durante todo el programa, se utilizó el método de estimar un valor promedio superior y un promedio inferior. Ambos promedios (superior e inferior) se sacaron teniendo en cuenta cuanto costaba cada objeto por la cantidad de objetos existentes en cada clase correspondiente</w:t>
+      </w:r>
+      <w:r>
+        <w:rPr>
+          <w:rFonts w:ascii="Arial Nova" w:hAnsi="Arial Nova"/>
+          <w:lang w:val="es-MX"/>
+        </w:rPr>
+        <w:t xml:space="preserve">, al final todos estos valores, se sumaron, sacando como resultado el consumo general de todo el programa. </w:t>
+      </w:r>
+      <w:r>
+        <w:rPr>
+          <w:rFonts w:ascii="Arial Nova" w:hAnsi="Arial Nova"/>
+          <w:lang w:val="es-MX"/>
+        </w:rPr>
+        <w:t xml:space="preserve"> </w:t>
+      </w:r>
     </w:p>
     <w:p>
       <w:pPr>

</xml_diff>